<commit_message>
Updated Project Abstract with some more detail on the modeling
</commit_message>
<xml_diff>
--- a/ECE5734_ Project Abstract.docx
+++ b/ECE5734_ Project Abstract.docx
@@ -1,6 +1,6 @@
 
 <file path=word/document.xml><?xml version="1.0" encoding="utf-8"?>
-<w:document xmlns:wpc="http://schemas.microsoft.com/office/word/2010/wordprocessingCanvas" xmlns:cx="http://schemas.microsoft.com/office/drawing/2014/chartex" xmlns:cx1="http://schemas.microsoft.com/office/drawing/2015/9/8/chartex" xmlns:mc="http://schemas.openxmlformats.org/markup-compatibility/2006" xmlns:o="urn:schemas-microsoft-com:office:office" xmlns:r="http://schemas.openxmlformats.org/officeDocument/2006/relationships" xmlns:m="http://schemas.openxmlformats.org/officeDocument/2006/math" xmlns:v="urn:schemas-microsoft-com:vml" xmlns:wp14="http://schemas.microsoft.com/office/word/2010/wordprocessingDrawing" xmlns:wp="http://schemas.openxmlformats.org/drawingml/2006/wordprocessingDrawing" xmlns:w10="urn:schemas-microsoft-com:office:word" xmlns:w="http://schemas.openxmlformats.org/wordprocessingml/2006/main" xmlns:w14="http://schemas.microsoft.com/office/word/2010/wordml" xmlns:w15="http://schemas.microsoft.com/office/word/2012/wordml" xmlns:w16se="http://schemas.microsoft.com/office/word/2015/wordml/symex" xmlns:wpg="http://schemas.microsoft.com/office/word/2010/wordprocessingGroup" xmlns:wpi="http://schemas.microsoft.com/office/word/2010/wordprocessingInk" xmlns:wne="http://schemas.microsoft.com/office/word/2006/wordml" xmlns:wps="http://schemas.microsoft.com/office/word/2010/wordprocessingShape" mc:Ignorable="w14 w15 w16se wp14">
+<w:document xmlns:wpc="http://schemas.microsoft.com/office/word/2010/wordprocessingCanvas" xmlns:cx="http://schemas.microsoft.com/office/drawing/2014/chartex" xmlns:cx1="http://schemas.microsoft.com/office/drawing/2015/9/8/chartex" xmlns:cx2="http://schemas.microsoft.com/office/drawing/2015/10/21/chartex" xmlns:cx3="http://schemas.microsoft.com/office/drawing/2016/5/9/chartex" xmlns:cx4="http://schemas.microsoft.com/office/drawing/2016/5/10/chartex" xmlns:cx5="http://schemas.microsoft.com/office/drawing/2016/5/11/chartex" xmlns:cx6="http://schemas.microsoft.com/office/drawing/2016/5/12/chartex" xmlns:cx7="http://schemas.microsoft.com/office/drawing/2016/5/13/chartex" xmlns:cx8="http://schemas.microsoft.com/office/drawing/2016/5/14/chartex" xmlns:mc="http://schemas.openxmlformats.org/markup-compatibility/2006" xmlns:aink="http://schemas.microsoft.com/office/drawing/2016/ink" xmlns:am3d="http://schemas.microsoft.com/office/drawing/2017/model3d" xmlns:o="urn:schemas-microsoft-com:office:office" xmlns:r="http://schemas.openxmlformats.org/officeDocument/2006/relationships" xmlns:m="http://schemas.openxmlformats.org/officeDocument/2006/math" xmlns:v="urn:schemas-microsoft-com:vml" xmlns:wp14="http://schemas.microsoft.com/office/word/2010/wordprocessingDrawing" xmlns:wp="http://schemas.openxmlformats.org/drawingml/2006/wordprocessingDrawing" xmlns:w10="urn:schemas-microsoft-com:office:word" xmlns:w="http://schemas.openxmlformats.org/wordprocessingml/2006/main" xmlns:w14="http://schemas.microsoft.com/office/word/2010/wordml" xmlns:w15="http://schemas.microsoft.com/office/word/2012/wordml" xmlns:w16cex="http://schemas.microsoft.com/office/word/2018/wordml/cex" xmlns:w16cid="http://schemas.microsoft.com/office/word/2016/wordml/cid" xmlns:w16="http://schemas.microsoft.com/office/word/2018/wordml" xmlns:w16sdtdh="http://schemas.microsoft.com/office/word/2020/wordml/sdtdatahash" xmlns:w16se="http://schemas.microsoft.com/office/word/2015/wordml/symex" xmlns:wpg="http://schemas.microsoft.com/office/word/2010/wordprocessingGroup" xmlns:wpi="http://schemas.microsoft.com/office/word/2010/wordprocessingInk" xmlns:wne="http://schemas.microsoft.com/office/word/2006/wordml" xmlns:wps="http://schemas.microsoft.com/office/word/2010/wordprocessingShape" mc:Ignorable="w14 w15 w16se w16cid w16 w16cex w16sdtdh wp14">
   <w:body>
     <w:p>
       <w:pPr>
@@ -19,7 +19,7 @@
           <w:lang w:val="en-IN"/>
         </w:rPr>
         <w:drawing>
-          <wp:inline distT="0" distB="0" distL="0" distR="0" wp14:anchorId="2DF62E2E" wp14:editId="5856548E">
+          <wp:inline distT="0" distB="0" distL="0" distR="0" wp14:anchorId="65F214E4" wp14:editId="131858A1">
             <wp:extent cx="2861236" cy="1715309"/>
             <wp:effectExtent l="0" t="0" r="0" b="0"/>
             <wp:docPr id="4" name="image1.jpg" descr="SECS Senior Design Syllabus and Operating Procedures"/>
@@ -523,7 +523,15 @@
           <w:sz w:val="24"/>
           <w:szCs w:val="24"/>
         </w:rPr>
-        <w:t>An autonomous vehicle system is more complex</w:t>
+        <w:t xml:space="preserve">An autonomous vehicle system is </w:t>
+      </w:r>
+      <w:r>
+        <w:rPr>
+          <w:rFonts w:ascii="Times New Roman" w:hAnsi="Times New Roman" w:cs="Times New Roman"/>
+          <w:sz w:val="24"/>
+          <w:szCs w:val="24"/>
+        </w:rPr>
+        <w:t>a very complex system</w:t>
       </w:r>
       <w:r>
         <w:rPr>
@@ -699,7 +707,7 @@
           <w:sz w:val="24"/>
           <w:szCs w:val="24"/>
         </w:rPr>
-        <w:t xml:space="preserve">Modeling an autonomous vehicle must include safety and security as the two inter-dependent properties to protect the vehicle and environment from accidental failures and intentional attacks. </w:t>
+        <w:t xml:space="preserve">Modeling an autonomous vehicle must include safety and security as two inter-dependent properties to protect the vehicle and environment from accidental failures and intentional attacks. </w:t>
       </w:r>
     </w:p>
     <w:p>
@@ -729,7 +737,23 @@
           <w:sz w:val="24"/>
           <w:szCs w:val="24"/>
         </w:rPr>
-        <w:t xml:space="preserve"> develop and verify the functional requirements of </w:t>
+        <w:t xml:space="preserve"> develop</w:t>
+      </w:r>
+      <w:r>
+        <w:rPr>
+          <w:rFonts w:ascii="Times New Roman" w:hAnsi="Times New Roman" w:cs="Times New Roman"/>
+          <w:sz w:val="24"/>
+          <w:szCs w:val="24"/>
+        </w:rPr>
+        <w:t xml:space="preserve"> a model</w:t>
+      </w:r>
+      <w:r>
+        <w:rPr>
+          <w:rFonts w:ascii="Times New Roman" w:hAnsi="Times New Roman" w:cs="Times New Roman"/>
+          <w:sz w:val="24"/>
+          <w:szCs w:val="24"/>
+        </w:rPr>
+        <w:t xml:space="preserve"> and verify the functional requirements of </w:t>
       </w:r>
       <w:r>
         <w:rPr>
@@ -761,7 +785,15 @@
           <w:sz w:val="24"/>
           <w:szCs w:val="24"/>
         </w:rPr>
-        <w:t xml:space="preserve"> model developed using </w:t>
+        <w:t xml:space="preserve"> </w:t>
+      </w:r>
+      <w:r>
+        <w:rPr>
+          <w:rFonts w:ascii="Times New Roman" w:hAnsi="Times New Roman" w:cs="Times New Roman"/>
+          <w:sz w:val="24"/>
+          <w:szCs w:val="24"/>
+        </w:rPr>
+        <w:t xml:space="preserve">using </w:t>
       </w:r>
       <w:r>
         <w:rPr>
@@ -777,7 +809,95 @@
           <w:sz w:val="24"/>
           <w:szCs w:val="24"/>
         </w:rPr>
-        <w:t>The autonomous vehicle model is designed based on the functions and the sub-functions required for integrating safety and security. The requirements for the system centered towards s</w:t>
+        <w:t xml:space="preserve">The autonomous vehicle model is designed based on </w:t>
+      </w:r>
+      <w:r>
+        <w:rPr>
+          <w:rFonts w:ascii="Times New Roman" w:hAnsi="Times New Roman" w:cs="Times New Roman"/>
+          <w:sz w:val="24"/>
+          <w:szCs w:val="24"/>
+        </w:rPr>
+        <w:t>physics and mimics the sensors that a real vehicle would see on the road. It will include such sensors as wheel velocity sensors to measure the vehicle’s current velocity, distance measurement sensors to measure the distance to cars in front of and behind the vehicle, and lane centering sensors to measure how far from the center of the lane the vehicle is</w:t>
+      </w:r>
+      <w:r>
+        <w:rPr>
+          <w:rFonts w:ascii="Times New Roman" w:hAnsi="Times New Roman" w:cs="Times New Roman"/>
+          <w:sz w:val="24"/>
+          <w:szCs w:val="24"/>
+        </w:rPr>
+        <w:t>.</w:t>
+      </w:r>
+      <w:r>
+        <w:rPr>
+          <w:rFonts w:ascii="Times New Roman" w:hAnsi="Times New Roman" w:cs="Times New Roman"/>
+          <w:sz w:val="24"/>
+          <w:szCs w:val="24"/>
+        </w:rPr>
+        <w:t xml:space="preserve"> Using </w:t>
+      </w:r>
+      <w:r>
+        <w:rPr>
+          <w:rFonts w:ascii="Times New Roman" w:hAnsi="Times New Roman" w:cs="Times New Roman"/>
+          <w:sz w:val="24"/>
+          <w:szCs w:val="24"/>
+        </w:rPr>
+        <w:t xml:space="preserve">the </w:t>
+      </w:r>
+      <w:r>
+        <w:rPr>
+          <w:rFonts w:ascii="Times New Roman" w:hAnsi="Times New Roman" w:cs="Times New Roman"/>
+          <w:sz w:val="24"/>
+          <w:szCs w:val="24"/>
+        </w:rPr>
+        <w:t>sensors</w:t>
+      </w:r>
+      <w:r>
+        <w:rPr>
+          <w:rFonts w:ascii="Times New Roman" w:hAnsi="Times New Roman" w:cs="Times New Roman"/>
+          <w:sz w:val="24"/>
+          <w:szCs w:val="24"/>
+        </w:rPr>
+        <w:t xml:space="preserve"> from the model</w:t>
+      </w:r>
+      <w:r>
+        <w:rPr>
+          <w:rFonts w:ascii="Times New Roman" w:hAnsi="Times New Roman" w:cs="Times New Roman"/>
+          <w:sz w:val="24"/>
+          <w:szCs w:val="24"/>
+        </w:rPr>
+        <w:t>, the automated driving</w:t>
+      </w:r>
+      <w:r>
+        <w:rPr>
+          <w:rFonts w:ascii="Times New Roman" w:hAnsi="Times New Roman" w:cs="Times New Roman"/>
+          <w:sz w:val="24"/>
+          <w:szCs w:val="24"/>
+        </w:rPr>
+        <w:t xml:space="preserve"> program</w:t>
+      </w:r>
+      <w:r>
+        <w:rPr>
+          <w:rFonts w:ascii="Times New Roman" w:hAnsi="Times New Roman" w:cs="Times New Roman"/>
+          <w:sz w:val="24"/>
+          <w:szCs w:val="24"/>
+        </w:rPr>
+        <w:t xml:space="preserve"> will </w:t>
+      </w:r>
+      <w:r>
+        <w:rPr>
+          <w:rFonts w:ascii="Times New Roman" w:hAnsi="Times New Roman" w:cs="Times New Roman"/>
+          <w:sz w:val="24"/>
+          <w:szCs w:val="24"/>
+        </w:rPr>
+        <w:t>drive actuators in the model which will change inherent properties, such as acceleration, velocity, and center-lane position, and verify these properties are within acceptable parameters for the test.</w:t>
+      </w:r>
+      <w:r>
+        <w:rPr>
+          <w:rFonts w:ascii="Times New Roman" w:hAnsi="Times New Roman" w:cs="Times New Roman"/>
+          <w:sz w:val="24"/>
+          <w:szCs w:val="24"/>
+        </w:rPr>
+        <w:t xml:space="preserve"> The requirements for the system centered towards s</w:t>
       </w:r>
       <w:r>
         <w:rPr>
@@ -825,7 +945,16 @@
           <w:sz w:val="24"/>
           <w:szCs w:val="24"/>
         </w:rPr>
-        <w:t>The project aims at verification and validation of requirements of the safety process based on hazard analysis and risk assessment</w:t>
+        <w:t xml:space="preserve">The project aims at verification and validation of requirements of the safety process based on hazard analysis </w:t>
+      </w:r>
+      <w:r>
+        <w:rPr>
+          <w:rFonts w:ascii="Times New Roman" w:hAnsi="Times New Roman" w:cs="Times New Roman"/>
+          <w:sz w:val="24"/>
+          <w:szCs w:val="24"/>
+        </w:rPr>
+        <w:lastRenderedPageBreak/>
+        <w:t>and risk assessment</w:t>
       </w:r>
       <w:r>
         <w:rPr>
@@ -899,8 +1028,6 @@
         </w:rPr>
         <w:t xml:space="preserve"> safety and security countermeasures to ensure consistency of the autonomous transportation system.  </w:t>
       </w:r>
-      <w:bookmarkStart w:id="0" w:name="_GoBack"/>
-      <w:bookmarkEnd w:id="0"/>
     </w:p>
     <w:sectPr>
       <w:pgSz w:w="11906" w:h="16838"/>
@@ -913,7 +1040,7 @@
 </file>
 
 <file path=word/styles.xml><?xml version="1.0" encoding="utf-8"?>
-<w:styles xmlns:mc="http://schemas.openxmlformats.org/markup-compatibility/2006" xmlns:r="http://schemas.openxmlformats.org/officeDocument/2006/relationships" xmlns:w="http://schemas.openxmlformats.org/wordprocessingml/2006/main" xmlns:w14="http://schemas.microsoft.com/office/word/2010/wordml" xmlns:w15="http://schemas.microsoft.com/office/word/2012/wordml" xmlns:w16se="http://schemas.microsoft.com/office/word/2015/wordml/symex" mc:Ignorable="w14 w15 w16se">
+<w:styles xmlns:mc="http://schemas.openxmlformats.org/markup-compatibility/2006" xmlns:r="http://schemas.openxmlformats.org/officeDocument/2006/relationships" xmlns:w="http://schemas.openxmlformats.org/wordprocessingml/2006/main" xmlns:w14="http://schemas.microsoft.com/office/word/2010/wordml" xmlns:w15="http://schemas.microsoft.com/office/word/2012/wordml" xmlns:w16cex="http://schemas.microsoft.com/office/word/2018/wordml/cex" xmlns:w16cid="http://schemas.microsoft.com/office/word/2016/wordml/cid" xmlns:w16="http://schemas.microsoft.com/office/word/2018/wordml" xmlns:w16sdtdh="http://schemas.microsoft.com/office/word/2020/wordml/sdtdatahash" xmlns:w16se="http://schemas.microsoft.com/office/word/2015/wordml/symex" mc:Ignorable="w14 w15 w16se w16cid w16 w16cex w16sdtdh">
   <w:docDefaults>
     <w:rPrDefault>
       <w:rPr>
@@ -929,7 +1056,7 @@
       </w:pPr>
     </w:pPrDefault>
   </w:docDefaults>
-  <w:latentStyles w:defLockedState="0" w:defUIPriority="99" w:defSemiHidden="0" w:defUnhideWhenUsed="0" w:defQFormat="0" w:count="371">
+  <w:latentStyles w:defLockedState="0" w:defUIPriority="99" w:defSemiHidden="0" w:defUnhideWhenUsed="0" w:defQFormat="0" w:count="376">
     <w:lsdException w:name="Normal" w:uiPriority="0" w:qFormat="1"/>
     <w:lsdException w:name="heading 1" w:uiPriority="9" w:qFormat="1"/>
     <w:lsdException w:name="heading 2" w:semiHidden="1" w:uiPriority="9" w:unhideWhenUsed="1" w:qFormat="1"/>
@@ -1035,7 +1162,6 @@
     <w:lsdException w:name="HTML Sample" w:semiHidden="1" w:unhideWhenUsed="1"/>
     <w:lsdException w:name="HTML Typewriter" w:semiHidden="1" w:unhideWhenUsed="1"/>
     <w:lsdException w:name="HTML Variable" w:semiHidden="1" w:unhideWhenUsed="1"/>
-    <w:lsdException w:name="Normal Table" w:semiHidden="1" w:unhideWhenUsed="1"/>
     <w:lsdException w:name="annotation subject" w:semiHidden="1" w:unhideWhenUsed="1"/>
     <w:lsdException w:name="No List" w:semiHidden="1" w:unhideWhenUsed="1"/>
     <w:lsdException w:name="Outline List 1" w:semiHidden="1" w:unhideWhenUsed="1"/>
@@ -1078,11 +1204,8 @@
     <w:lsdException w:name="Table Contemporary" w:semiHidden="1" w:unhideWhenUsed="1"/>
     <w:lsdException w:name="Table Elegant" w:semiHidden="1" w:unhideWhenUsed="1"/>
     <w:lsdException w:name="Table Professional" w:semiHidden="1" w:unhideWhenUsed="1"/>
-    <w:lsdException w:name="Table Subtle 1" w:semiHidden="1" w:unhideWhenUsed="1"/>
     <w:lsdException w:name="Table Subtle 2" w:semiHidden="1" w:unhideWhenUsed="1"/>
     <w:lsdException w:name="Table Web 1" w:semiHidden="1" w:unhideWhenUsed="1"/>
-    <w:lsdException w:name="Table Web 2" w:semiHidden="1" w:unhideWhenUsed="1"/>
-    <w:lsdException w:name="Table Web 3" w:semiHidden="1" w:unhideWhenUsed="1"/>
     <w:lsdException w:name="Balloon Text" w:semiHidden="1" w:unhideWhenUsed="1"/>
     <w:lsdException w:name="Table Grid" w:uiPriority="39"/>
     <w:lsdException w:name="Table Theme" w:semiHidden="1" w:unhideWhenUsed="1"/>
@@ -1301,6 +1424,11 @@
     <w:lsdException w:name="List Table 5 Dark Accent 6" w:uiPriority="50"/>
     <w:lsdException w:name="List Table 6 Colorful Accent 6" w:uiPriority="51"/>
     <w:lsdException w:name="List Table 7 Colorful Accent 6" w:uiPriority="52"/>
+    <w:lsdException w:name="Mention" w:semiHidden="1" w:unhideWhenUsed="1"/>
+    <w:lsdException w:name="Smart Hyperlink" w:semiHidden="1" w:unhideWhenUsed="1"/>
+    <w:lsdException w:name="Hashtag" w:semiHidden="1" w:unhideWhenUsed="1"/>
+    <w:lsdException w:name="Unresolved Mention" w:semiHidden="1" w:unhideWhenUsed="1"/>
+    <w:lsdException w:name="Smart Link" w:semiHidden="1" w:unhideWhenUsed="1"/>
   </w:latentStyles>
   <w:style w:type="paragraph" w:default="1" w:styleId="Normal">
     <w:name w:val="Normal"/>

</xml_diff>

<commit_message>
Added PDF file of Abstract
</commit_message>
<xml_diff>
--- a/ECE5734_ Project Abstract.docx
+++ b/ECE5734_ Project Abstract.docx
@@ -1,6 +1,6 @@
 
 <file path=word/document.xml><?xml version="1.0" encoding="utf-8"?>
-<w:document xmlns:wpc="http://schemas.microsoft.com/office/word/2010/wordprocessingCanvas" xmlns:cx="http://schemas.microsoft.com/office/drawing/2014/chartex" xmlns:cx1="http://schemas.microsoft.com/office/drawing/2015/9/8/chartex" xmlns:cx2="http://schemas.microsoft.com/office/drawing/2015/10/21/chartex" xmlns:cx3="http://schemas.microsoft.com/office/drawing/2016/5/9/chartex" xmlns:cx4="http://schemas.microsoft.com/office/drawing/2016/5/10/chartex" xmlns:cx5="http://schemas.microsoft.com/office/drawing/2016/5/11/chartex" xmlns:cx6="http://schemas.microsoft.com/office/drawing/2016/5/12/chartex" xmlns:cx7="http://schemas.microsoft.com/office/drawing/2016/5/13/chartex" xmlns:cx8="http://schemas.microsoft.com/office/drawing/2016/5/14/chartex" xmlns:mc="http://schemas.openxmlformats.org/markup-compatibility/2006" xmlns:aink="http://schemas.microsoft.com/office/drawing/2016/ink" xmlns:am3d="http://schemas.microsoft.com/office/drawing/2017/model3d" xmlns:o="urn:schemas-microsoft-com:office:office" xmlns:r="http://schemas.openxmlformats.org/officeDocument/2006/relationships" xmlns:m="http://schemas.openxmlformats.org/officeDocument/2006/math" xmlns:v="urn:schemas-microsoft-com:vml" xmlns:wp14="http://schemas.microsoft.com/office/word/2010/wordprocessingDrawing" xmlns:wp="http://schemas.openxmlformats.org/drawingml/2006/wordprocessingDrawing" xmlns:w10="urn:schemas-microsoft-com:office:word" xmlns:w="http://schemas.openxmlformats.org/wordprocessingml/2006/main" xmlns:w14="http://schemas.microsoft.com/office/word/2010/wordml" xmlns:w15="http://schemas.microsoft.com/office/word/2012/wordml" xmlns:w16cex="http://schemas.microsoft.com/office/word/2018/wordml/cex" xmlns:w16cid="http://schemas.microsoft.com/office/word/2016/wordml/cid" xmlns:w16="http://schemas.microsoft.com/office/word/2018/wordml" xmlns:w16sdtdh="http://schemas.microsoft.com/office/word/2020/wordml/sdtdatahash" xmlns:w16se="http://schemas.microsoft.com/office/word/2015/wordml/symex" xmlns:wpg="http://schemas.microsoft.com/office/word/2010/wordprocessingGroup" xmlns:wpi="http://schemas.microsoft.com/office/word/2010/wordprocessingInk" xmlns:wne="http://schemas.microsoft.com/office/word/2006/wordml" xmlns:wps="http://schemas.microsoft.com/office/word/2010/wordprocessingShape" mc:Ignorable="w14 w15 w16se w16cid w16 w16cex w16sdtdh wp14">
+<w:document xmlns:wpc="http://schemas.microsoft.com/office/word/2010/wordprocessingCanvas" xmlns:cx="http://schemas.microsoft.com/office/drawing/2014/chartex" xmlns:cx1="http://schemas.microsoft.com/office/drawing/2015/9/8/chartex" xmlns:mc="http://schemas.openxmlformats.org/markup-compatibility/2006" xmlns:o="urn:schemas-microsoft-com:office:office" xmlns:r="http://schemas.openxmlformats.org/officeDocument/2006/relationships" xmlns:m="http://schemas.openxmlformats.org/officeDocument/2006/math" xmlns:v="urn:schemas-microsoft-com:vml" xmlns:wp14="http://schemas.microsoft.com/office/word/2010/wordprocessingDrawing" xmlns:wp="http://schemas.openxmlformats.org/drawingml/2006/wordprocessingDrawing" xmlns:w10="urn:schemas-microsoft-com:office:word" xmlns:w="http://schemas.openxmlformats.org/wordprocessingml/2006/main" xmlns:w14="http://schemas.microsoft.com/office/word/2010/wordml" xmlns:w15="http://schemas.microsoft.com/office/word/2012/wordml" xmlns:w16se="http://schemas.microsoft.com/office/word/2015/wordml/symex" xmlns:wpg="http://schemas.microsoft.com/office/word/2010/wordprocessingGroup" xmlns:wpi="http://schemas.microsoft.com/office/word/2010/wordprocessingInk" xmlns:wne="http://schemas.microsoft.com/office/word/2006/wordml" xmlns:wps="http://schemas.microsoft.com/office/word/2010/wordprocessingShape" mc:Ignorable="w14 w15 w16se wp14">
   <w:body>
     <w:p>
       <w:pPr>
@@ -32,7 +32,7 @@
                     <pic:cNvPicPr preferRelativeResize="0"/>
                   </pic:nvPicPr>
                   <pic:blipFill>
-                    <a:blip r:embed="rId4"/>
+                    <a:blip r:embed="rId6"/>
                     <a:srcRect/>
                     <a:stretch>
                       <a:fillRect/>
@@ -1030,6 +1030,12 @@
       </w:r>
     </w:p>
     <w:sectPr>
+      <w:headerReference w:type="even" r:id="rId7"/>
+      <w:headerReference w:type="default" r:id="rId8"/>
+      <w:footerReference w:type="even" r:id="rId9"/>
+      <w:footerReference w:type="default" r:id="rId10"/>
+      <w:headerReference w:type="first" r:id="rId11"/>
+      <w:footerReference w:type="first" r:id="rId12"/>
       <w:pgSz w:w="11906" w:h="16838"/>
       <w:pgMar w:top="1440" w:right="1440" w:bottom="1440" w:left="1440" w:header="708" w:footer="708" w:gutter="0"/>
       <w:cols w:space="708"/>
@@ -1039,8 +1045,185 @@
 </w:document>
 </file>
 
+<file path=word/endnotes.xml><?xml version="1.0" encoding="utf-8"?>
+<w:endnotes xmlns:wpc="http://schemas.microsoft.com/office/word/2010/wordprocessingCanvas" xmlns:cx="http://schemas.microsoft.com/office/drawing/2014/chartex" xmlns:cx1="http://schemas.microsoft.com/office/drawing/2015/9/8/chartex" xmlns:mc="http://schemas.openxmlformats.org/markup-compatibility/2006" xmlns:o="urn:schemas-microsoft-com:office:office" xmlns:r="http://schemas.openxmlformats.org/officeDocument/2006/relationships" xmlns:m="http://schemas.openxmlformats.org/officeDocument/2006/math" xmlns:v="urn:schemas-microsoft-com:vml" xmlns:wp14="http://schemas.microsoft.com/office/word/2010/wordprocessingDrawing" xmlns:wp="http://schemas.openxmlformats.org/drawingml/2006/wordprocessingDrawing" xmlns:w10="urn:schemas-microsoft-com:office:word" xmlns:w="http://schemas.openxmlformats.org/wordprocessingml/2006/main" xmlns:w14="http://schemas.microsoft.com/office/word/2010/wordml" xmlns:w15="http://schemas.microsoft.com/office/word/2012/wordml" xmlns:w16se="http://schemas.microsoft.com/office/word/2015/wordml/symex" xmlns:wpg="http://schemas.microsoft.com/office/word/2010/wordprocessingGroup" xmlns:wpi="http://schemas.microsoft.com/office/word/2010/wordprocessingInk" xmlns:wne="http://schemas.microsoft.com/office/word/2006/wordml" xmlns:wps="http://schemas.microsoft.com/office/word/2010/wordprocessingShape" mc:Ignorable="w14 w15 w16se wp14">
+  <w:endnote w:type="separator" w:id="-1">
+    <w:p>
+      <w:r>
+        <w:separator/>
+      </w:r>
+    </w:p>
+  </w:endnote>
+  <w:endnote w:type="continuationSeparator" w:id="0">
+    <w:p>
+      <w:r>
+        <w:continuationSeparator/>
+      </w:r>
+    </w:p>
+  </w:endnote>
+</w:endnotes>
+</file>
+
+<file path=word/footer1.xml><?xml version="1.0" encoding="utf-8"?>
+<w:ftr xmlns:wpc="http://schemas.microsoft.com/office/word/2010/wordprocessingCanvas" xmlns:cx="http://schemas.microsoft.com/office/drawing/2014/chartex" xmlns:cx1="http://schemas.microsoft.com/office/drawing/2015/9/8/chartex" xmlns:mc="http://schemas.openxmlformats.org/markup-compatibility/2006" xmlns:o="urn:schemas-microsoft-com:office:office" xmlns:r="http://schemas.openxmlformats.org/officeDocument/2006/relationships" xmlns:m="http://schemas.openxmlformats.org/officeDocument/2006/math" xmlns:v="urn:schemas-microsoft-com:vml" xmlns:wp14="http://schemas.microsoft.com/office/word/2010/wordprocessingDrawing" xmlns:wp="http://schemas.openxmlformats.org/drawingml/2006/wordprocessingDrawing" xmlns:w10="urn:schemas-microsoft-com:office:word" xmlns:w="http://schemas.openxmlformats.org/wordprocessingml/2006/main" xmlns:w14="http://schemas.microsoft.com/office/word/2010/wordml" xmlns:w15="http://schemas.microsoft.com/office/word/2012/wordml" xmlns:w16se="http://schemas.microsoft.com/office/word/2015/wordml/symex" xmlns:wpg="http://schemas.microsoft.com/office/word/2010/wordprocessingGroup" xmlns:wpi="http://schemas.microsoft.com/office/word/2010/wordprocessingInk" xmlns:wne="http://schemas.microsoft.com/office/word/2006/wordml" xmlns:wps="http://schemas.microsoft.com/office/word/2010/wordprocessingShape" mc:Ignorable="w14 w15 w16se wp14">
+  <w:p>
+    <w:pPr>
+      <w:pStyle w:val="Footer"/>
+    </w:pPr>
+  </w:p>
+</w:ftr>
+</file>
+
+<file path=word/footer2.xml><?xml version="1.0" encoding="utf-8"?>
+<w:ftr xmlns:wpc="http://schemas.microsoft.com/office/word/2010/wordprocessingCanvas" xmlns:cx="http://schemas.microsoft.com/office/drawing/2014/chartex" xmlns:cx1="http://schemas.microsoft.com/office/drawing/2015/9/8/chartex" xmlns:mc="http://schemas.openxmlformats.org/markup-compatibility/2006" xmlns:o="urn:schemas-microsoft-com:office:office" xmlns:r="http://schemas.openxmlformats.org/officeDocument/2006/relationships" xmlns:m="http://schemas.openxmlformats.org/officeDocument/2006/math" xmlns:v="urn:schemas-microsoft-com:vml" xmlns:wp14="http://schemas.microsoft.com/office/word/2010/wordprocessingDrawing" xmlns:wp="http://schemas.openxmlformats.org/drawingml/2006/wordprocessingDrawing" xmlns:w10="urn:schemas-microsoft-com:office:word" xmlns:w="http://schemas.openxmlformats.org/wordprocessingml/2006/main" xmlns:w14="http://schemas.microsoft.com/office/word/2010/wordml" xmlns:w15="http://schemas.microsoft.com/office/word/2012/wordml" xmlns:w16se="http://schemas.microsoft.com/office/word/2015/wordml/symex" xmlns:wpg="http://schemas.microsoft.com/office/word/2010/wordprocessingGroup" xmlns:wpi="http://schemas.microsoft.com/office/word/2010/wordprocessingInk" xmlns:wne="http://schemas.microsoft.com/office/word/2006/wordml" xmlns:wps="http://schemas.microsoft.com/office/word/2010/wordprocessingShape" mc:Ignorable="w14 w15 w16se wp14">
+  <w:sdt>
+    <w:sdtPr>
+      <w:id w:val="-8906319"/>
+      <w:docPartObj>
+        <w:docPartGallery w:val="Page Numbers (Bottom of Page)"/>
+        <w:docPartUnique/>
+      </w:docPartObj>
+    </w:sdtPr>
+    <w:sdtEndPr>
+      <w:rPr>
+        <w:noProof/>
+      </w:rPr>
+    </w:sdtEndPr>
+    <w:sdtContent>
+      <w:p>
+        <w:pPr>
+          <w:pStyle w:val="Footer"/>
+          <w:jc w:val="right"/>
+        </w:pPr>
+        <w:r>
+          <w:fldChar w:fldCharType="begin"/>
+        </w:r>
+        <w:r>
+          <w:instrText xml:space="preserve"> PAGE   \* MERGEFORMAT </w:instrText>
+        </w:r>
+        <w:r>
+          <w:fldChar w:fldCharType="separate"/>
+        </w:r>
+        <w:r>
+          <w:rPr>
+            <w:noProof/>
+          </w:rPr>
+          <w:t>1</w:t>
+        </w:r>
+        <w:r>
+          <w:rPr>
+            <w:noProof/>
+          </w:rPr>
+          <w:fldChar w:fldCharType="end"/>
+        </w:r>
+      </w:p>
+    </w:sdtContent>
+  </w:sdt>
+  <w:p>
+    <w:pPr>
+      <w:pStyle w:val="Footer"/>
+    </w:pPr>
+  </w:p>
+</w:ftr>
+</file>
+
+<file path=word/footer3.xml><?xml version="1.0" encoding="utf-8"?>
+<w:ftr xmlns:wpc="http://schemas.microsoft.com/office/word/2010/wordprocessingCanvas" xmlns:cx="http://schemas.microsoft.com/office/drawing/2014/chartex" xmlns:cx1="http://schemas.microsoft.com/office/drawing/2015/9/8/chartex" xmlns:mc="http://schemas.openxmlformats.org/markup-compatibility/2006" xmlns:o="urn:schemas-microsoft-com:office:office" xmlns:r="http://schemas.openxmlformats.org/officeDocument/2006/relationships" xmlns:m="http://schemas.openxmlformats.org/officeDocument/2006/math" xmlns:v="urn:schemas-microsoft-com:vml" xmlns:wp14="http://schemas.microsoft.com/office/word/2010/wordprocessingDrawing" xmlns:wp="http://schemas.openxmlformats.org/drawingml/2006/wordprocessingDrawing" xmlns:w10="urn:schemas-microsoft-com:office:word" xmlns:w="http://schemas.openxmlformats.org/wordprocessingml/2006/main" xmlns:w14="http://schemas.microsoft.com/office/word/2010/wordml" xmlns:w15="http://schemas.microsoft.com/office/word/2012/wordml" xmlns:w16se="http://schemas.microsoft.com/office/word/2015/wordml/symex" xmlns:wpg="http://schemas.microsoft.com/office/word/2010/wordprocessingGroup" xmlns:wpi="http://schemas.microsoft.com/office/word/2010/wordprocessingInk" xmlns:wne="http://schemas.microsoft.com/office/word/2006/wordml" xmlns:wps="http://schemas.microsoft.com/office/word/2010/wordprocessingShape" mc:Ignorable="w14 w15 w16se wp14">
+  <w:p>
+    <w:pPr>
+      <w:pStyle w:val="Footer"/>
+    </w:pPr>
+  </w:p>
+</w:ftr>
+</file>
+
+<file path=word/footnotes.xml><?xml version="1.0" encoding="utf-8"?>
+<w:footnotes xmlns:wpc="http://schemas.microsoft.com/office/word/2010/wordprocessingCanvas" xmlns:cx="http://schemas.microsoft.com/office/drawing/2014/chartex" xmlns:cx1="http://schemas.microsoft.com/office/drawing/2015/9/8/chartex" xmlns:mc="http://schemas.openxmlformats.org/markup-compatibility/2006" xmlns:o="urn:schemas-microsoft-com:office:office" xmlns:r="http://schemas.openxmlformats.org/officeDocument/2006/relationships" xmlns:m="http://schemas.openxmlformats.org/officeDocument/2006/math" xmlns:v="urn:schemas-microsoft-com:vml" xmlns:wp14="http://schemas.microsoft.com/office/word/2010/wordprocessingDrawing" xmlns:wp="http://schemas.openxmlformats.org/drawingml/2006/wordprocessingDrawing" xmlns:w10="urn:schemas-microsoft-com:office:word" xmlns:w="http://schemas.openxmlformats.org/wordprocessingml/2006/main" xmlns:w14="http://schemas.microsoft.com/office/word/2010/wordml" xmlns:w15="http://schemas.microsoft.com/office/word/2012/wordml" xmlns:w16se="http://schemas.microsoft.com/office/word/2015/wordml/symex" xmlns:wpg="http://schemas.microsoft.com/office/word/2010/wordprocessingGroup" xmlns:wpi="http://schemas.microsoft.com/office/word/2010/wordprocessingInk" xmlns:wne="http://schemas.microsoft.com/office/word/2006/wordml" xmlns:wps="http://schemas.microsoft.com/office/word/2010/wordprocessingShape" mc:Ignorable="w14 w15 w16se wp14">
+  <w:footnote w:type="separator" w:id="-1">
+    <w:p>
+      <w:r>
+        <w:separator/>
+      </w:r>
+    </w:p>
+  </w:footnote>
+  <w:footnote w:type="continuationSeparator" w:id="0">
+    <w:p>
+      <w:r>
+        <w:continuationSeparator/>
+      </w:r>
+    </w:p>
+  </w:footnote>
+</w:footnotes>
+</file>
+
+<file path=word/header1.xml><?xml version="1.0" encoding="utf-8"?>
+<w:hdr xmlns:wpc="http://schemas.microsoft.com/office/word/2010/wordprocessingCanvas" xmlns:cx="http://schemas.microsoft.com/office/drawing/2014/chartex" xmlns:cx1="http://schemas.microsoft.com/office/drawing/2015/9/8/chartex" xmlns:mc="http://schemas.openxmlformats.org/markup-compatibility/2006" xmlns:o="urn:schemas-microsoft-com:office:office" xmlns:r="http://schemas.openxmlformats.org/officeDocument/2006/relationships" xmlns:m="http://schemas.openxmlformats.org/officeDocument/2006/math" xmlns:v="urn:schemas-microsoft-com:vml" xmlns:wp14="http://schemas.microsoft.com/office/word/2010/wordprocessingDrawing" xmlns:wp="http://schemas.openxmlformats.org/drawingml/2006/wordprocessingDrawing" xmlns:w10="urn:schemas-microsoft-com:office:word" xmlns:w="http://schemas.openxmlformats.org/wordprocessingml/2006/main" xmlns:w14="http://schemas.microsoft.com/office/word/2010/wordml" xmlns:w15="http://schemas.microsoft.com/office/word/2012/wordml" xmlns:w16se="http://schemas.microsoft.com/office/word/2015/wordml/symex" xmlns:wpg="http://schemas.microsoft.com/office/word/2010/wordprocessingGroup" xmlns:wpi="http://schemas.microsoft.com/office/word/2010/wordprocessingInk" xmlns:wne="http://schemas.microsoft.com/office/word/2006/wordml" xmlns:wps="http://schemas.microsoft.com/office/word/2010/wordprocessingShape" mc:Ignorable="w14 w15 w16se wp14">
+  <w:p>
+    <w:pPr>
+      <w:pStyle w:val="Header"/>
+    </w:pPr>
+  </w:p>
+</w:hdr>
+</file>
+
+<file path=word/header2.xml><?xml version="1.0" encoding="utf-8"?>
+<w:hdr xmlns:wpc="http://schemas.microsoft.com/office/word/2010/wordprocessingCanvas" xmlns:cx="http://schemas.microsoft.com/office/drawing/2014/chartex" xmlns:cx1="http://schemas.microsoft.com/office/drawing/2015/9/8/chartex" xmlns:mc="http://schemas.openxmlformats.org/markup-compatibility/2006" xmlns:o="urn:schemas-microsoft-com:office:office" xmlns:r="http://schemas.openxmlformats.org/officeDocument/2006/relationships" xmlns:m="http://schemas.openxmlformats.org/officeDocument/2006/math" xmlns:v="urn:schemas-microsoft-com:vml" xmlns:wp14="http://schemas.microsoft.com/office/word/2010/wordprocessingDrawing" xmlns:wp="http://schemas.openxmlformats.org/drawingml/2006/wordprocessingDrawing" xmlns:w10="urn:schemas-microsoft-com:office:word" xmlns:w="http://schemas.openxmlformats.org/wordprocessingml/2006/main" xmlns:w14="http://schemas.microsoft.com/office/word/2010/wordml" xmlns:w15="http://schemas.microsoft.com/office/word/2012/wordml" xmlns:w16se="http://schemas.microsoft.com/office/word/2015/wordml/symex" xmlns:wpg="http://schemas.microsoft.com/office/word/2010/wordprocessingGroup" xmlns:wpi="http://schemas.microsoft.com/office/word/2010/wordprocessingInk" xmlns:wne="http://schemas.microsoft.com/office/word/2006/wordml" xmlns:wps="http://schemas.microsoft.com/office/word/2010/wordprocessingShape" mc:Ignorable="w14 w15 w16se wp14">
+  <w:p>
+    <w:pPr>
+      <w:pStyle w:val="Header"/>
+      <w:rPr>
+        <w:rFonts w:ascii="Times New Roman" w:hAnsi="Times New Roman" w:cs="Times New Roman"/>
+        <w:sz w:val="24"/>
+        <w:szCs w:val="24"/>
+      </w:rPr>
+    </w:pPr>
+    <w:r>
+      <w:rPr>
+        <w:rFonts w:ascii="Times New Roman" w:hAnsi="Times New Roman" w:cs="Times New Roman"/>
+        <w:sz w:val="24"/>
+        <w:szCs w:val="24"/>
+      </w:rPr>
+      <w:t>ECE-5734-</w:t>
+    </w:r>
+    <w:r>
+      <w:rPr>
+        <w:rFonts w:ascii="Times New Roman" w:hAnsi="Times New Roman" w:cs="Times New Roman"/>
+        <w:sz w:val="24"/>
+        <w:szCs w:val="24"/>
+      </w:rPr>
+      <w:t xml:space="preserve"> </w:t>
+    </w:r>
+    <w:r>
+      <w:rPr>
+        <w:rFonts w:ascii="Times New Roman" w:hAnsi="Times New Roman" w:cs="Times New Roman"/>
+        <w:sz w:val="24"/>
+        <w:szCs w:val="24"/>
+      </w:rPr>
+      <w:t>PROJECT ABSTRACT</w:t>
+    </w:r>
+    <w:bookmarkStart w:id="0" w:name="_GoBack"/>
+    <w:bookmarkEnd w:id="0"/>
+  </w:p>
+  <w:p>
+    <w:pPr>
+      <w:pStyle w:val="Header"/>
+    </w:pPr>
+  </w:p>
+</w:hdr>
+</file>
+
+<file path=word/header3.xml><?xml version="1.0" encoding="utf-8"?>
+<w:hdr xmlns:wpc="http://schemas.microsoft.com/office/word/2010/wordprocessingCanvas" xmlns:cx="http://schemas.microsoft.com/office/drawing/2014/chartex" xmlns:cx1="http://schemas.microsoft.com/office/drawing/2015/9/8/chartex" xmlns:mc="http://schemas.openxmlformats.org/markup-compatibility/2006" xmlns:o="urn:schemas-microsoft-com:office:office" xmlns:r="http://schemas.openxmlformats.org/officeDocument/2006/relationships" xmlns:m="http://schemas.openxmlformats.org/officeDocument/2006/math" xmlns:v="urn:schemas-microsoft-com:vml" xmlns:wp14="http://schemas.microsoft.com/office/word/2010/wordprocessingDrawing" xmlns:wp="http://schemas.openxmlformats.org/drawingml/2006/wordprocessingDrawing" xmlns:w10="urn:schemas-microsoft-com:office:word" xmlns:w="http://schemas.openxmlformats.org/wordprocessingml/2006/main" xmlns:w14="http://schemas.microsoft.com/office/word/2010/wordml" xmlns:w15="http://schemas.microsoft.com/office/word/2012/wordml" xmlns:w16se="http://schemas.microsoft.com/office/word/2015/wordml/symex" xmlns:wpg="http://schemas.microsoft.com/office/word/2010/wordprocessingGroup" xmlns:wpi="http://schemas.microsoft.com/office/word/2010/wordprocessingInk" xmlns:wne="http://schemas.microsoft.com/office/word/2006/wordml" xmlns:wps="http://schemas.microsoft.com/office/word/2010/wordprocessingShape" mc:Ignorable="w14 w15 w16se wp14">
+  <w:p>
+    <w:pPr>
+      <w:pStyle w:val="Header"/>
+    </w:pPr>
+  </w:p>
+</w:hdr>
+</file>
+
 <file path=word/styles.xml><?xml version="1.0" encoding="utf-8"?>
-<w:styles xmlns:mc="http://schemas.openxmlformats.org/markup-compatibility/2006" xmlns:r="http://schemas.openxmlformats.org/officeDocument/2006/relationships" xmlns:w="http://schemas.openxmlformats.org/wordprocessingml/2006/main" xmlns:w14="http://schemas.microsoft.com/office/word/2010/wordml" xmlns:w15="http://schemas.microsoft.com/office/word/2012/wordml" xmlns:w16cex="http://schemas.microsoft.com/office/word/2018/wordml/cex" xmlns:w16cid="http://schemas.microsoft.com/office/word/2016/wordml/cid" xmlns:w16="http://schemas.microsoft.com/office/word/2018/wordml" xmlns:w16sdtdh="http://schemas.microsoft.com/office/word/2020/wordml/sdtdatahash" xmlns:w16se="http://schemas.microsoft.com/office/word/2015/wordml/symex" mc:Ignorable="w14 w15 w16se w16cid w16 w16cex w16sdtdh">
+<w:styles xmlns:mc="http://schemas.openxmlformats.org/markup-compatibility/2006" xmlns:r="http://schemas.openxmlformats.org/officeDocument/2006/relationships" xmlns:w="http://schemas.openxmlformats.org/wordprocessingml/2006/main" xmlns:w14="http://schemas.microsoft.com/office/word/2010/wordml" xmlns:w15="http://schemas.microsoft.com/office/word/2012/wordml" xmlns:w16se="http://schemas.microsoft.com/office/word/2015/wordml/symex" mc:Ignorable="w14 w15 w16se">
   <w:docDefaults>
     <w:rPrDefault>
       <w:rPr>
@@ -1056,7 +1239,7 @@
       </w:pPr>
     </w:pPrDefault>
   </w:docDefaults>
-  <w:latentStyles w:defLockedState="0" w:defUIPriority="99" w:defSemiHidden="0" w:defUnhideWhenUsed="0" w:defQFormat="0" w:count="376">
+  <w:latentStyles w:defLockedState="0" w:defUIPriority="99" w:defSemiHidden="0" w:defUnhideWhenUsed="0" w:defQFormat="0" w:count="371">
     <w:lsdException w:name="Normal" w:uiPriority="0" w:qFormat="1"/>
     <w:lsdException w:name="heading 1" w:uiPriority="9" w:qFormat="1"/>
     <w:lsdException w:name="heading 2" w:semiHidden="1" w:uiPriority="9" w:unhideWhenUsed="1" w:qFormat="1"/>
@@ -1162,6 +1345,7 @@
     <w:lsdException w:name="HTML Sample" w:semiHidden="1" w:unhideWhenUsed="1"/>
     <w:lsdException w:name="HTML Typewriter" w:semiHidden="1" w:unhideWhenUsed="1"/>
     <w:lsdException w:name="HTML Variable" w:semiHidden="1" w:unhideWhenUsed="1"/>
+    <w:lsdException w:name="Normal Table" w:semiHidden="1" w:unhideWhenUsed="1"/>
     <w:lsdException w:name="annotation subject" w:semiHidden="1" w:unhideWhenUsed="1"/>
     <w:lsdException w:name="No List" w:semiHidden="1" w:unhideWhenUsed="1"/>
     <w:lsdException w:name="Outline List 1" w:semiHidden="1" w:unhideWhenUsed="1"/>
@@ -1204,8 +1388,11 @@
     <w:lsdException w:name="Table Contemporary" w:semiHidden="1" w:unhideWhenUsed="1"/>
     <w:lsdException w:name="Table Elegant" w:semiHidden="1" w:unhideWhenUsed="1"/>
     <w:lsdException w:name="Table Professional" w:semiHidden="1" w:unhideWhenUsed="1"/>
+    <w:lsdException w:name="Table Subtle 1" w:semiHidden="1" w:unhideWhenUsed="1"/>
     <w:lsdException w:name="Table Subtle 2" w:semiHidden="1" w:unhideWhenUsed="1"/>
     <w:lsdException w:name="Table Web 1" w:semiHidden="1" w:unhideWhenUsed="1"/>
+    <w:lsdException w:name="Table Web 2" w:semiHidden="1" w:unhideWhenUsed="1"/>
+    <w:lsdException w:name="Table Web 3" w:semiHidden="1" w:unhideWhenUsed="1"/>
     <w:lsdException w:name="Balloon Text" w:semiHidden="1" w:unhideWhenUsed="1"/>
     <w:lsdException w:name="Table Grid" w:uiPriority="39"/>
     <w:lsdException w:name="Table Theme" w:semiHidden="1" w:unhideWhenUsed="1"/>
@@ -1424,11 +1611,6 @@
     <w:lsdException w:name="List Table 5 Dark Accent 6" w:uiPriority="50"/>
     <w:lsdException w:name="List Table 6 Colorful Accent 6" w:uiPriority="51"/>
     <w:lsdException w:name="List Table 7 Colorful Accent 6" w:uiPriority="52"/>
-    <w:lsdException w:name="Mention" w:semiHidden="1" w:unhideWhenUsed="1"/>
-    <w:lsdException w:name="Smart Hyperlink" w:semiHidden="1" w:unhideWhenUsed="1"/>
-    <w:lsdException w:name="Hashtag" w:semiHidden="1" w:unhideWhenUsed="1"/>
-    <w:lsdException w:name="Unresolved Mention" w:semiHidden="1" w:unhideWhenUsed="1"/>
-    <w:lsdException w:name="Smart Link" w:semiHidden="1" w:unhideWhenUsed="1"/>
   </w:latentStyles>
   <w:style w:type="paragraph" w:default="1" w:styleId="Normal">
     <w:name w:val="Normal"/>
@@ -1469,7 +1651,575 @@
     <w:semiHidden/>
     <w:unhideWhenUsed/>
   </w:style>
+  <w:style w:type="paragraph" w:styleId="Header">
+    <w:name w:val="header"/>
+    <w:basedOn w:val="Normal"/>
+    <w:link w:val="HeaderChar"/>
+    <w:uiPriority w:val="99"/>
+    <w:unhideWhenUsed/>
+    <w:rsid w:val="004B51A4"/>
+    <w:pPr>
+      <w:tabs>
+        <w:tab w:val="center" w:pos="4513"/>
+        <w:tab w:val="right" w:pos="9026"/>
+      </w:tabs>
+    </w:pPr>
+  </w:style>
+  <w:style w:type="character" w:customStyle="1" w:styleId="HeaderChar">
+    <w:name w:val="Header Char"/>
+    <w:basedOn w:val="DefaultParagraphFont"/>
+    <w:link w:val="Header"/>
+    <w:uiPriority w:val="99"/>
+    <w:rsid w:val="004B51A4"/>
+    <w:rPr>
+      <w:rFonts w:ascii="Calibri" w:eastAsia="Calibri" w:hAnsi="Calibri" w:cs="Calibri"/>
+      <w:lang w:val="en-US" w:eastAsia="en-IN"/>
+    </w:rPr>
+  </w:style>
+  <w:style w:type="paragraph" w:styleId="Footer">
+    <w:name w:val="footer"/>
+    <w:basedOn w:val="Normal"/>
+    <w:link w:val="FooterChar"/>
+    <w:uiPriority w:val="99"/>
+    <w:unhideWhenUsed/>
+    <w:rsid w:val="004B51A4"/>
+    <w:pPr>
+      <w:tabs>
+        <w:tab w:val="center" w:pos="4513"/>
+        <w:tab w:val="right" w:pos="9026"/>
+      </w:tabs>
+    </w:pPr>
+  </w:style>
+  <w:style w:type="character" w:customStyle="1" w:styleId="FooterChar">
+    <w:name w:val="Footer Char"/>
+    <w:basedOn w:val="DefaultParagraphFont"/>
+    <w:link w:val="Footer"/>
+    <w:uiPriority w:val="99"/>
+    <w:rsid w:val="004B51A4"/>
+    <w:rPr>
+      <w:rFonts w:ascii="Calibri" w:eastAsia="Calibri" w:hAnsi="Calibri" w:cs="Calibri"/>
+      <w:lang w:val="en-US" w:eastAsia="en-IN"/>
+    </w:rPr>
+  </w:style>
 </w:styles>
+</file>
+
+<file path=word/glossary/document.xml><?xml version="1.0" encoding="utf-8"?>
+<w:glossaryDocument xmlns:wpc="http://schemas.microsoft.com/office/word/2010/wordprocessingCanvas" xmlns:cx="http://schemas.microsoft.com/office/drawing/2014/chartex" xmlns:cx1="http://schemas.microsoft.com/office/drawing/2015/9/8/chartex" xmlns:mc="http://schemas.openxmlformats.org/markup-compatibility/2006" xmlns:o="urn:schemas-microsoft-com:office:office" xmlns:r="http://schemas.openxmlformats.org/officeDocument/2006/relationships" xmlns:m="http://schemas.openxmlformats.org/officeDocument/2006/math" xmlns:v="urn:schemas-microsoft-com:vml" xmlns:wp14="http://schemas.microsoft.com/office/word/2010/wordprocessingDrawing" xmlns:wp="http://schemas.openxmlformats.org/drawingml/2006/wordprocessingDrawing" xmlns:w10="urn:schemas-microsoft-com:office:word" xmlns:w="http://schemas.openxmlformats.org/wordprocessingml/2006/main" xmlns:w14="http://schemas.microsoft.com/office/word/2010/wordml" xmlns:w15="http://schemas.microsoft.com/office/word/2012/wordml" xmlns:w16se="http://schemas.microsoft.com/office/word/2015/wordml/symex" xmlns:wpg="http://schemas.microsoft.com/office/word/2010/wordprocessingGroup" xmlns:wpi="http://schemas.microsoft.com/office/word/2010/wordprocessingInk" xmlns:wne="http://schemas.microsoft.com/office/word/2006/wordml" xmlns:wps="http://schemas.microsoft.com/office/word/2010/wordprocessingShape" mc:Ignorable="w14 w15 w16se wp14"/>
+</file>
+
+<file path=word/glossary/fontTable.xml><?xml version="1.0" encoding="utf-8"?>
+<w:fonts xmlns:mc="http://schemas.openxmlformats.org/markup-compatibility/2006" xmlns:r="http://schemas.openxmlformats.org/officeDocument/2006/relationships" xmlns:w="http://schemas.openxmlformats.org/wordprocessingml/2006/main" xmlns:w14="http://schemas.microsoft.com/office/word/2010/wordml" xmlns:w15="http://schemas.microsoft.com/office/word/2012/wordml" xmlns:w16se="http://schemas.microsoft.com/office/word/2015/wordml/symex" mc:Ignorable="w14 w15 w16se">
+  <w:font w:name="Calibri">
+    <w:panose1 w:val="020F0502020204030204"/>
+    <w:charset w:val="00"/>
+    <w:family w:val="swiss"/>
+    <w:pitch w:val="variable"/>
+    <w:sig w:usb0="E4002EFF" w:usb1="C000247B" w:usb2="00000009" w:usb3="00000000" w:csb0="000001FF" w:csb1="00000000"/>
+  </w:font>
+  <w:font w:name="Latha">
+    <w:panose1 w:val="020B0604020202020204"/>
+    <w:charset w:val="00"/>
+    <w:family w:val="swiss"/>
+    <w:pitch w:val="variable"/>
+    <w:sig w:usb0="00100003" w:usb1="00000000" w:usb2="00000000" w:usb3="00000000" w:csb0="00000001" w:csb1="00000000"/>
+  </w:font>
+  <w:font w:name="Times New Roman">
+    <w:panose1 w:val="02020603050405020304"/>
+    <w:charset w:val="00"/>
+    <w:family w:val="roman"/>
+    <w:pitch w:val="variable"/>
+    <w:sig w:usb0="E0002EFF" w:usb1="C000785B" w:usb2="00000009" w:usb3="00000000" w:csb0="000001FF" w:csb1="00000000"/>
+  </w:font>
+  <w:font w:name="Cambria">
+    <w:panose1 w:val="02040503050406030204"/>
+    <w:charset w:val="00"/>
+    <w:family w:val="roman"/>
+    <w:pitch w:val="variable"/>
+    <w:sig w:usb0="E00006FF" w:usb1="420024FF" w:usb2="02000000" w:usb3="00000000" w:csb0="0000019F" w:csb1="00000000"/>
+  </w:font>
+  <w:font w:name="Calibri Light">
+    <w:panose1 w:val="020F0302020204030204"/>
+    <w:charset w:val="00"/>
+    <w:family w:val="swiss"/>
+    <w:pitch w:val="variable"/>
+    <w:sig w:usb0="E4002EFF" w:usb1="C000247B" w:usb2="00000009" w:usb3="00000000" w:csb0="000001FF" w:csb1="00000000"/>
+  </w:font>
+</w:fonts>
+</file>
+
+<file path=word/glossary/settings.xml><?xml version="1.0" encoding="utf-8"?>
+<w:settings xmlns:mc="http://schemas.openxmlformats.org/markup-compatibility/2006" xmlns:o="urn:schemas-microsoft-com:office:office" xmlns:r="http://schemas.openxmlformats.org/officeDocument/2006/relationships" xmlns:m="http://schemas.openxmlformats.org/officeDocument/2006/math" xmlns:v="urn:schemas-microsoft-com:vml" xmlns:w10="urn:schemas-microsoft-com:office:word" xmlns:w="http://schemas.openxmlformats.org/wordprocessingml/2006/main" xmlns:w14="http://schemas.microsoft.com/office/word/2010/wordml" xmlns:w15="http://schemas.microsoft.com/office/word/2012/wordml" xmlns:w16se="http://schemas.microsoft.com/office/word/2015/wordml/symex" xmlns:sl="http://schemas.openxmlformats.org/schemaLibrary/2006/main" mc:Ignorable="w14 w15 w16se">
+  <w:view w:val="normal"/>
+  <w:defaultTabStop w:val="720"/>
+  <w:characterSpacingControl w:val="doNotCompress"/>
+  <w:compat>
+    <w:useFELayout/>
+    <w:compatSetting w:name="compatibilityMode" w:uri="http://schemas.microsoft.com/office/word" w:val="15"/>
+    <w:compatSetting w:name="overrideTableStyleFontSizeAndJustification" w:uri="http://schemas.microsoft.com/office/word" w:val="1"/>
+    <w:compatSetting w:name="enableOpenTypeFeatures" w:uri="http://schemas.microsoft.com/office/word" w:val="1"/>
+    <w:compatSetting w:name="doNotFlipMirrorIndents" w:uri="http://schemas.microsoft.com/office/word" w:val="1"/>
+    <w:compatSetting w:name="differentiateMultirowTableHeaders" w:uri="http://schemas.microsoft.com/office/word" w:val="1"/>
+  </w:compat>
+  <w:rsids>
+    <w:rsidRoot w:val="00D66D51"/>
+    <w:rsid w:val="00CF0A87"/>
+    <w:rsid w:val="00D66D51"/>
+  </w:rsids>
+  <m:mathPr>
+    <m:mathFont m:val="Cambria Math"/>
+    <m:brkBin m:val="before"/>
+    <m:brkBinSub m:val="--"/>
+    <m:smallFrac m:val="0"/>
+    <m:dispDef/>
+    <m:lMargin m:val="0"/>
+    <m:rMargin m:val="0"/>
+    <m:defJc m:val="centerGroup"/>
+    <m:wrapIndent m:val="1440"/>
+    <m:intLim m:val="subSup"/>
+    <m:naryLim m:val="undOvr"/>
+  </m:mathPr>
+  <w:themeFontLang w:val="en-IN" w:bidi="ta-IN"/>
+  <w:clrSchemeMapping w:bg1="light1" w:t1="dark1" w:bg2="light2" w:t2="dark2" w:accent1="accent1" w:accent2="accent2" w:accent3="accent3" w:accent4="accent4" w:accent5="accent5" w:accent6="accent6" w:hyperlink="hyperlink" w:followedHyperlink="followedHyperlink"/>
+  <w:decimalSymbol w:val="."/>
+  <w:listSeparator w:val=","/>
+  <w15:chartTrackingRefBased/>
+</w:settings>
+</file>
+
+<file path=word/glossary/styles.xml><?xml version="1.0" encoding="utf-8"?>
+<w:styles xmlns:mc="http://schemas.openxmlformats.org/markup-compatibility/2006" xmlns:r="http://schemas.openxmlformats.org/officeDocument/2006/relationships" xmlns:w="http://schemas.openxmlformats.org/wordprocessingml/2006/main" xmlns:w14="http://schemas.microsoft.com/office/word/2010/wordml" xmlns:w15="http://schemas.microsoft.com/office/word/2012/wordml" xmlns:w16se="http://schemas.microsoft.com/office/word/2015/wordml/symex" mc:Ignorable="w14 w15 w16se">
+  <w:docDefaults>
+    <w:rPrDefault>
+      <w:rPr>
+        <w:rFonts w:asciiTheme="minorHAnsi" w:eastAsiaTheme="minorEastAsia" w:hAnsiTheme="minorHAnsi" w:cstheme="minorBidi"/>
+        <w:sz w:val="22"/>
+        <w:szCs w:val="22"/>
+        <w:lang w:val="en-IN" w:eastAsia="en-IN" w:bidi="ta-IN"/>
+      </w:rPr>
+    </w:rPrDefault>
+    <w:pPrDefault>
+      <w:pPr>
+        <w:spacing w:after="160" w:line="259" w:lineRule="auto"/>
+      </w:pPr>
+    </w:pPrDefault>
+  </w:docDefaults>
+  <w:latentStyles w:defLockedState="0" w:defUIPriority="99" w:defSemiHidden="0" w:defUnhideWhenUsed="0" w:defQFormat="0" w:count="371">
+    <w:lsdException w:name="Normal" w:uiPriority="0" w:qFormat="1"/>
+    <w:lsdException w:name="heading 1" w:uiPriority="9" w:qFormat="1"/>
+    <w:lsdException w:name="heading 2" w:semiHidden="1" w:uiPriority="9" w:unhideWhenUsed="1" w:qFormat="1"/>
+    <w:lsdException w:name="heading 3" w:semiHidden="1" w:uiPriority="9" w:unhideWhenUsed="1" w:qFormat="1"/>
+    <w:lsdException w:name="heading 4" w:semiHidden="1" w:uiPriority="9" w:unhideWhenUsed="1" w:qFormat="1"/>
+    <w:lsdException w:name="heading 5" w:semiHidden="1" w:uiPriority="9" w:unhideWhenUsed="1" w:qFormat="1"/>
+    <w:lsdException w:name="heading 6" w:semiHidden="1" w:uiPriority="9" w:unhideWhenUsed="1" w:qFormat="1"/>
+    <w:lsdException w:name="heading 7" w:semiHidden="1" w:uiPriority="9" w:unhideWhenUsed="1" w:qFormat="1"/>
+    <w:lsdException w:name="heading 8" w:semiHidden="1" w:uiPriority="9" w:unhideWhenUsed="1" w:qFormat="1"/>
+    <w:lsdException w:name="heading 9" w:semiHidden="1" w:uiPriority="9" w:unhideWhenUsed="1" w:qFormat="1"/>
+    <w:lsdException w:name="index 1" w:semiHidden="1" w:unhideWhenUsed="1"/>
+    <w:lsdException w:name="index 2" w:semiHidden="1" w:unhideWhenUsed="1"/>
+    <w:lsdException w:name="index 3" w:semiHidden="1" w:unhideWhenUsed="1"/>
+    <w:lsdException w:name="index 4" w:semiHidden="1" w:unhideWhenUsed="1"/>
+    <w:lsdException w:name="index 5" w:semiHidden="1" w:unhideWhenUsed="1"/>
+    <w:lsdException w:name="index 6" w:semiHidden="1" w:unhideWhenUsed="1"/>
+    <w:lsdException w:name="index 7" w:semiHidden="1" w:unhideWhenUsed="1"/>
+    <w:lsdException w:name="index 8" w:semiHidden="1" w:unhideWhenUsed="1"/>
+    <w:lsdException w:name="index 9" w:semiHidden="1" w:unhideWhenUsed="1"/>
+    <w:lsdException w:name="toc 1" w:semiHidden="1" w:uiPriority="39" w:unhideWhenUsed="1"/>
+    <w:lsdException w:name="toc 2" w:semiHidden="1" w:uiPriority="39" w:unhideWhenUsed="1"/>
+    <w:lsdException w:name="toc 3" w:semiHidden="1" w:uiPriority="39" w:unhideWhenUsed="1"/>
+    <w:lsdException w:name="toc 4" w:semiHidden="1" w:uiPriority="39" w:unhideWhenUsed="1"/>
+    <w:lsdException w:name="toc 5" w:semiHidden="1" w:uiPriority="39" w:unhideWhenUsed="1"/>
+    <w:lsdException w:name="toc 6" w:semiHidden="1" w:uiPriority="39" w:unhideWhenUsed="1"/>
+    <w:lsdException w:name="toc 7" w:semiHidden="1" w:uiPriority="39" w:unhideWhenUsed="1"/>
+    <w:lsdException w:name="toc 8" w:semiHidden="1" w:uiPriority="39" w:unhideWhenUsed="1"/>
+    <w:lsdException w:name="toc 9" w:semiHidden="1" w:uiPriority="39" w:unhideWhenUsed="1"/>
+    <w:lsdException w:name="Normal Indent" w:semiHidden="1" w:unhideWhenUsed="1"/>
+    <w:lsdException w:name="footnote text" w:semiHidden="1" w:unhideWhenUsed="1"/>
+    <w:lsdException w:name="annotation text" w:semiHidden="1" w:unhideWhenUsed="1"/>
+    <w:lsdException w:name="header" w:semiHidden="1" w:unhideWhenUsed="1"/>
+    <w:lsdException w:name="footer" w:semiHidden="1" w:unhideWhenUsed="1"/>
+    <w:lsdException w:name="index heading" w:semiHidden="1" w:unhideWhenUsed="1"/>
+    <w:lsdException w:name="caption" w:semiHidden="1" w:uiPriority="35" w:unhideWhenUsed="1" w:qFormat="1"/>
+    <w:lsdException w:name="table of figures" w:semiHidden="1" w:unhideWhenUsed="1"/>
+    <w:lsdException w:name="envelope address" w:semiHidden="1" w:unhideWhenUsed="1"/>
+    <w:lsdException w:name="envelope return" w:semiHidden="1" w:unhideWhenUsed="1"/>
+    <w:lsdException w:name="footnote reference" w:semiHidden="1" w:unhideWhenUsed="1"/>
+    <w:lsdException w:name="annotation reference" w:semiHidden="1" w:unhideWhenUsed="1"/>
+    <w:lsdException w:name="line number" w:semiHidden="1" w:unhideWhenUsed="1"/>
+    <w:lsdException w:name="page number" w:semiHidden="1" w:unhideWhenUsed="1"/>
+    <w:lsdException w:name="endnote reference" w:semiHidden="1" w:unhideWhenUsed="1"/>
+    <w:lsdException w:name="endnote text" w:semiHidden="1" w:unhideWhenUsed="1"/>
+    <w:lsdException w:name="table of authorities" w:semiHidden="1" w:unhideWhenUsed="1"/>
+    <w:lsdException w:name="macro" w:semiHidden="1" w:unhideWhenUsed="1"/>
+    <w:lsdException w:name="toa heading" w:semiHidden="1" w:unhideWhenUsed="1"/>
+    <w:lsdException w:name="List" w:semiHidden="1" w:unhideWhenUsed="1"/>
+    <w:lsdException w:name="List Bullet" w:semiHidden="1" w:unhideWhenUsed="1"/>
+    <w:lsdException w:name="List Number" w:semiHidden="1" w:unhideWhenUsed="1"/>
+    <w:lsdException w:name="List 2" w:semiHidden="1" w:unhideWhenUsed="1"/>
+    <w:lsdException w:name="List 3" w:semiHidden="1" w:unhideWhenUsed="1"/>
+    <w:lsdException w:name="List 4" w:semiHidden="1" w:unhideWhenUsed="1"/>
+    <w:lsdException w:name="List 5" w:semiHidden="1" w:unhideWhenUsed="1"/>
+    <w:lsdException w:name="List Bullet 2" w:semiHidden="1" w:unhideWhenUsed="1"/>
+    <w:lsdException w:name="List Bullet 3" w:semiHidden="1" w:unhideWhenUsed="1"/>
+    <w:lsdException w:name="List Bullet 4" w:semiHidden="1" w:unhideWhenUsed="1"/>
+    <w:lsdException w:name="List Bullet 5" w:semiHidden="1" w:unhideWhenUsed="1"/>
+    <w:lsdException w:name="List Number 2" w:semiHidden="1" w:unhideWhenUsed="1"/>
+    <w:lsdException w:name="List Number 3" w:semiHidden="1" w:unhideWhenUsed="1"/>
+    <w:lsdException w:name="List Number 4" w:semiHidden="1" w:unhideWhenUsed="1"/>
+    <w:lsdException w:name="List Number 5" w:semiHidden="1" w:unhideWhenUsed="1"/>
+    <w:lsdException w:name="Title" w:uiPriority="10" w:qFormat="1"/>
+    <w:lsdException w:name="Closing" w:semiHidden="1" w:unhideWhenUsed="1"/>
+    <w:lsdException w:name="Signature" w:semiHidden="1" w:unhideWhenUsed="1"/>
+    <w:lsdException w:name="Default Paragraph Font" w:semiHidden="1" w:uiPriority="1" w:unhideWhenUsed="1"/>
+    <w:lsdException w:name="Body Text" w:semiHidden="1" w:unhideWhenUsed="1"/>
+    <w:lsdException w:name="Body Text Indent" w:semiHidden="1" w:unhideWhenUsed="1"/>
+    <w:lsdException w:name="List Continue" w:semiHidden="1" w:unhideWhenUsed="1"/>
+    <w:lsdException w:name="List Continue 2" w:semiHidden="1" w:unhideWhenUsed="1"/>
+    <w:lsdException w:name="List Continue 3" w:semiHidden="1" w:unhideWhenUsed="1"/>
+    <w:lsdException w:name="List Continue 4" w:semiHidden="1" w:unhideWhenUsed="1"/>
+    <w:lsdException w:name="List Continue 5" w:semiHidden="1" w:unhideWhenUsed="1"/>
+    <w:lsdException w:name="Message Header" w:semiHidden="1" w:unhideWhenUsed="1"/>
+    <w:lsdException w:name="Subtitle" w:uiPriority="11" w:qFormat="1"/>
+    <w:lsdException w:name="Salutation" w:semiHidden="1" w:unhideWhenUsed="1"/>
+    <w:lsdException w:name="Date" w:semiHidden="1" w:unhideWhenUsed="1"/>
+    <w:lsdException w:name="Body Text First Indent" w:semiHidden="1" w:unhideWhenUsed="1"/>
+    <w:lsdException w:name="Body Text First Indent 2" w:semiHidden="1" w:unhideWhenUsed="1"/>
+    <w:lsdException w:name="Note Heading" w:semiHidden="1" w:unhideWhenUsed="1"/>
+    <w:lsdException w:name="Body Text 2" w:semiHidden="1" w:unhideWhenUsed="1"/>
+    <w:lsdException w:name="Body Text 3" w:semiHidden="1" w:unhideWhenUsed="1"/>
+    <w:lsdException w:name="Body Text Indent 2" w:semiHidden="1" w:unhideWhenUsed="1"/>
+    <w:lsdException w:name="Body Text Indent 3" w:semiHidden="1" w:unhideWhenUsed="1"/>
+    <w:lsdException w:name="Block Text" w:semiHidden="1" w:unhideWhenUsed="1"/>
+    <w:lsdException w:name="Hyperlink" w:semiHidden="1" w:unhideWhenUsed="1"/>
+    <w:lsdException w:name="FollowedHyperlink" w:semiHidden="1" w:unhideWhenUsed="1"/>
+    <w:lsdException w:name="Strong" w:uiPriority="22" w:qFormat="1"/>
+    <w:lsdException w:name="Emphasis" w:uiPriority="20" w:qFormat="1"/>
+    <w:lsdException w:name="Document Map" w:semiHidden="1" w:unhideWhenUsed="1"/>
+    <w:lsdException w:name="Plain Text" w:semiHidden="1" w:unhideWhenUsed="1"/>
+    <w:lsdException w:name="E-mail Signature" w:semiHidden="1" w:unhideWhenUsed="1"/>
+    <w:lsdException w:name="HTML Top of Form" w:semiHidden="1" w:unhideWhenUsed="1"/>
+    <w:lsdException w:name="HTML Bottom of Form" w:semiHidden="1" w:unhideWhenUsed="1"/>
+    <w:lsdException w:name="Normal (Web)" w:semiHidden="1" w:unhideWhenUsed="1"/>
+    <w:lsdException w:name="HTML Acronym" w:semiHidden="1" w:unhideWhenUsed="1"/>
+    <w:lsdException w:name="HTML Address" w:semiHidden="1" w:unhideWhenUsed="1"/>
+    <w:lsdException w:name="HTML Cite" w:semiHidden="1" w:unhideWhenUsed="1"/>
+    <w:lsdException w:name="HTML Code" w:semiHidden="1" w:unhideWhenUsed="1"/>
+    <w:lsdException w:name="HTML Definition" w:semiHidden="1" w:unhideWhenUsed="1"/>
+    <w:lsdException w:name="HTML Keyboard" w:semiHidden="1" w:unhideWhenUsed="1"/>
+    <w:lsdException w:name="HTML Preformatted" w:semiHidden="1" w:unhideWhenUsed="1"/>
+    <w:lsdException w:name="HTML Sample" w:semiHidden="1" w:unhideWhenUsed="1"/>
+    <w:lsdException w:name="HTML Typewriter" w:semiHidden="1" w:unhideWhenUsed="1"/>
+    <w:lsdException w:name="HTML Variable" w:semiHidden="1" w:unhideWhenUsed="1"/>
+    <w:lsdException w:name="Normal Table" w:semiHidden="1" w:unhideWhenUsed="1"/>
+    <w:lsdException w:name="annotation subject" w:semiHidden="1" w:unhideWhenUsed="1"/>
+    <w:lsdException w:name="No List" w:semiHidden="1" w:unhideWhenUsed="1"/>
+    <w:lsdException w:name="Outline List 1" w:semiHidden="1" w:unhideWhenUsed="1"/>
+    <w:lsdException w:name="Outline List 2" w:semiHidden="1" w:unhideWhenUsed="1"/>
+    <w:lsdException w:name="Outline List 3" w:semiHidden="1" w:unhideWhenUsed="1"/>
+    <w:lsdException w:name="Table Simple 1" w:semiHidden="1" w:unhideWhenUsed="1"/>
+    <w:lsdException w:name="Table Simple 2" w:semiHidden="1" w:unhideWhenUsed="1"/>
+    <w:lsdException w:name="Table Simple 3" w:semiHidden="1" w:unhideWhenUsed="1"/>
+    <w:lsdException w:name="Table Classic 1" w:semiHidden="1" w:unhideWhenUsed="1"/>
+    <w:lsdException w:name="Table Classic 2" w:semiHidden="1" w:unhideWhenUsed="1"/>
+    <w:lsdException w:name="Table Classic 3" w:semiHidden="1" w:unhideWhenUsed="1"/>
+    <w:lsdException w:name="Table Classic 4" w:semiHidden="1" w:unhideWhenUsed="1"/>
+    <w:lsdException w:name="Table Colorful 1" w:semiHidden="1" w:unhideWhenUsed="1"/>
+    <w:lsdException w:name="Table Colorful 2" w:semiHidden="1" w:unhideWhenUsed="1"/>
+    <w:lsdException w:name="Table Colorful 3" w:semiHidden="1" w:unhideWhenUsed="1"/>
+    <w:lsdException w:name="Table Columns 1" w:semiHidden="1" w:unhideWhenUsed="1"/>
+    <w:lsdException w:name="Table Columns 2" w:semiHidden="1" w:unhideWhenUsed="1"/>
+    <w:lsdException w:name="Table Columns 3" w:semiHidden="1" w:unhideWhenUsed="1"/>
+    <w:lsdException w:name="Table Columns 4" w:semiHidden="1" w:unhideWhenUsed="1"/>
+    <w:lsdException w:name="Table Columns 5" w:semiHidden="1" w:unhideWhenUsed="1"/>
+    <w:lsdException w:name="Table Grid 1" w:semiHidden="1" w:unhideWhenUsed="1"/>
+    <w:lsdException w:name="Table Grid 2" w:semiHidden="1" w:unhideWhenUsed="1"/>
+    <w:lsdException w:name="Table Grid 3" w:semiHidden="1" w:unhideWhenUsed="1"/>
+    <w:lsdException w:name="Table Grid 4" w:semiHidden="1" w:unhideWhenUsed="1"/>
+    <w:lsdException w:name="Table Grid 5" w:semiHidden="1" w:unhideWhenUsed="1"/>
+    <w:lsdException w:name="Table Grid 6" w:semiHidden="1" w:unhideWhenUsed="1"/>
+    <w:lsdException w:name="Table Grid 7" w:semiHidden="1" w:unhideWhenUsed="1"/>
+    <w:lsdException w:name="Table Grid 8" w:semiHidden="1" w:unhideWhenUsed="1"/>
+    <w:lsdException w:name="Table List 1" w:semiHidden="1" w:unhideWhenUsed="1"/>
+    <w:lsdException w:name="Table List 2" w:semiHidden="1" w:unhideWhenUsed="1"/>
+    <w:lsdException w:name="Table List 3" w:semiHidden="1" w:unhideWhenUsed="1"/>
+    <w:lsdException w:name="Table List 4" w:semiHidden="1" w:unhideWhenUsed="1"/>
+    <w:lsdException w:name="Table List 5" w:semiHidden="1" w:unhideWhenUsed="1"/>
+    <w:lsdException w:name="Table List 6" w:semiHidden="1" w:unhideWhenUsed="1"/>
+    <w:lsdException w:name="Table List 7" w:semiHidden="1" w:unhideWhenUsed="1"/>
+    <w:lsdException w:name="Table List 8" w:semiHidden="1" w:unhideWhenUsed="1"/>
+    <w:lsdException w:name="Table 3D effects 1" w:semiHidden="1" w:unhideWhenUsed="1"/>
+    <w:lsdException w:name="Table 3D effects 2" w:semiHidden="1" w:unhideWhenUsed="1"/>
+    <w:lsdException w:name="Table 3D effects 3" w:semiHidden="1" w:unhideWhenUsed="1"/>
+    <w:lsdException w:name="Table Contemporary" w:semiHidden="1" w:unhideWhenUsed="1"/>
+    <w:lsdException w:name="Table Elegant" w:semiHidden="1" w:unhideWhenUsed="1"/>
+    <w:lsdException w:name="Table Professional" w:semiHidden="1" w:unhideWhenUsed="1"/>
+    <w:lsdException w:name="Table Subtle 1" w:semiHidden="1" w:unhideWhenUsed="1"/>
+    <w:lsdException w:name="Table Subtle 2" w:semiHidden="1" w:unhideWhenUsed="1"/>
+    <w:lsdException w:name="Table Web 1" w:semiHidden="1" w:unhideWhenUsed="1"/>
+    <w:lsdException w:name="Table Web 2" w:semiHidden="1" w:unhideWhenUsed="1"/>
+    <w:lsdException w:name="Table Web 3" w:semiHidden="1" w:unhideWhenUsed="1"/>
+    <w:lsdException w:name="Balloon Text" w:semiHidden="1" w:unhideWhenUsed="1"/>
+    <w:lsdException w:name="Table Grid" w:uiPriority="39"/>
+    <w:lsdException w:name="Table Theme" w:semiHidden="1" w:unhideWhenUsed="1"/>
+    <w:lsdException w:name="Placeholder Text" w:semiHidden="1"/>
+    <w:lsdException w:name="No Spacing" w:uiPriority="1" w:qFormat="1"/>
+    <w:lsdException w:name="Light Shading" w:uiPriority="60"/>
+    <w:lsdException w:name="Light List" w:uiPriority="61"/>
+    <w:lsdException w:name="Light Grid" w:uiPriority="62"/>
+    <w:lsdException w:name="Medium Shading 1" w:uiPriority="63"/>
+    <w:lsdException w:name="Medium Shading 2" w:uiPriority="64"/>
+    <w:lsdException w:name="Medium List 1" w:uiPriority="65"/>
+    <w:lsdException w:name="Medium List 2" w:uiPriority="66"/>
+    <w:lsdException w:name="Medium Grid 1" w:uiPriority="67"/>
+    <w:lsdException w:name="Medium Grid 2" w:uiPriority="68"/>
+    <w:lsdException w:name="Medium Grid 3" w:uiPriority="69"/>
+    <w:lsdException w:name="Dark List" w:uiPriority="70"/>
+    <w:lsdException w:name="Colorful Shading" w:uiPriority="71"/>
+    <w:lsdException w:name="Colorful List" w:uiPriority="72"/>
+    <w:lsdException w:name="Colorful Grid" w:uiPriority="73"/>
+    <w:lsdException w:name="Light Shading Accent 1" w:uiPriority="60"/>
+    <w:lsdException w:name="Light List Accent 1" w:uiPriority="61"/>
+    <w:lsdException w:name="Light Grid Accent 1" w:uiPriority="62"/>
+    <w:lsdException w:name="Medium Shading 1 Accent 1" w:uiPriority="63"/>
+    <w:lsdException w:name="Medium Shading 2 Accent 1" w:uiPriority="64"/>
+    <w:lsdException w:name="Medium List 1 Accent 1" w:uiPriority="65"/>
+    <w:lsdException w:name="Revision" w:semiHidden="1"/>
+    <w:lsdException w:name="List Paragraph" w:uiPriority="34" w:qFormat="1"/>
+    <w:lsdException w:name="Quote" w:uiPriority="29" w:qFormat="1"/>
+    <w:lsdException w:name="Intense Quote" w:uiPriority="30" w:qFormat="1"/>
+    <w:lsdException w:name="Medium List 2 Accent 1" w:uiPriority="66"/>
+    <w:lsdException w:name="Medium Grid 1 Accent 1" w:uiPriority="67"/>
+    <w:lsdException w:name="Medium Grid 2 Accent 1" w:uiPriority="68"/>
+    <w:lsdException w:name="Medium Grid 3 Accent 1" w:uiPriority="69"/>
+    <w:lsdException w:name="Dark List Accent 1" w:uiPriority="70"/>
+    <w:lsdException w:name="Colorful Shading Accent 1" w:uiPriority="71"/>
+    <w:lsdException w:name="Colorful List Accent 1" w:uiPriority="72"/>
+    <w:lsdException w:name="Colorful Grid Accent 1" w:uiPriority="73"/>
+    <w:lsdException w:name="Light Shading Accent 2" w:uiPriority="60"/>
+    <w:lsdException w:name="Light List Accent 2" w:uiPriority="61"/>
+    <w:lsdException w:name="Light Grid Accent 2" w:uiPriority="62"/>
+    <w:lsdException w:name="Medium Shading 1 Accent 2" w:uiPriority="63"/>
+    <w:lsdException w:name="Medium Shading 2 Accent 2" w:uiPriority="64"/>
+    <w:lsdException w:name="Medium List 1 Accent 2" w:uiPriority="65"/>
+    <w:lsdException w:name="Medium List 2 Accent 2" w:uiPriority="66"/>
+    <w:lsdException w:name="Medium Grid 1 Accent 2" w:uiPriority="67"/>
+    <w:lsdException w:name="Medium Grid 2 Accent 2" w:uiPriority="68"/>
+    <w:lsdException w:name="Medium Grid 3 Accent 2" w:uiPriority="69"/>
+    <w:lsdException w:name="Dark List Accent 2" w:uiPriority="70"/>
+    <w:lsdException w:name="Colorful Shading Accent 2" w:uiPriority="71"/>
+    <w:lsdException w:name="Colorful List Accent 2" w:uiPriority="72"/>
+    <w:lsdException w:name="Colorful Grid Accent 2" w:uiPriority="73"/>
+    <w:lsdException w:name="Light Shading Accent 3" w:uiPriority="60"/>
+    <w:lsdException w:name="Light List Accent 3" w:uiPriority="61"/>
+    <w:lsdException w:name="Light Grid Accent 3" w:uiPriority="62"/>
+    <w:lsdException w:name="Medium Shading 1 Accent 3" w:uiPriority="63"/>
+    <w:lsdException w:name="Medium Shading 2 Accent 3" w:uiPriority="64"/>
+    <w:lsdException w:name="Medium List 1 Accent 3" w:uiPriority="65"/>
+    <w:lsdException w:name="Medium List 2 Accent 3" w:uiPriority="66"/>
+    <w:lsdException w:name="Medium Grid 1 Accent 3" w:uiPriority="67"/>
+    <w:lsdException w:name="Medium Grid 2 Accent 3" w:uiPriority="68"/>
+    <w:lsdException w:name="Medium Grid 3 Accent 3" w:uiPriority="69"/>
+    <w:lsdException w:name="Dark List Accent 3" w:uiPriority="70"/>
+    <w:lsdException w:name="Colorful Shading Accent 3" w:uiPriority="71"/>
+    <w:lsdException w:name="Colorful List Accent 3" w:uiPriority="72"/>
+    <w:lsdException w:name="Colorful Grid Accent 3" w:uiPriority="73"/>
+    <w:lsdException w:name="Light Shading Accent 4" w:uiPriority="60"/>
+    <w:lsdException w:name="Light List Accent 4" w:uiPriority="61"/>
+    <w:lsdException w:name="Light Grid Accent 4" w:uiPriority="62"/>
+    <w:lsdException w:name="Medium Shading 1 Accent 4" w:uiPriority="63"/>
+    <w:lsdException w:name="Medium Shading 2 Accent 4" w:uiPriority="64"/>
+    <w:lsdException w:name="Medium List 1 Accent 4" w:uiPriority="65"/>
+    <w:lsdException w:name="Medium List 2 Accent 4" w:uiPriority="66"/>
+    <w:lsdException w:name="Medium Grid 1 Accent 4" w:uiPriority="67"/>
+    <w:lsdException w:name="Medium Grid 2 Accent 4" w:uiPriority="68"/>
+    <w:lsdException w:name="Medium Grid 3 Accent 4" w:uiPriority="69"/>
+    <w:lsdException w:name="Dark List Accent 4" w:uiPriority="70"/>
+    <w:lsdException w:name="Colorful Shading Accent 4" w:uiPriority="71"/>
+    <w:lsdException w:name="Colorful List Accent 4" w:uiPriority="72"/>
+    <w:lsdException w:name="Colorful Grid Accent 4" w:uiPriority="73"/>
+    <w:lsdException w:name="Light Shading Accent 5" w:uiPriority="60"/>
+    <w:lsdException w:name="Light List Accent 5" w:uiPriority="61"/>
+    <w:lsdException w:name="Light Grid Accent 5" w:uiPriority="62"/>
+    <w:lsdException w:name="Medium Shading 1 Accent 5" w:uiPriority="63"/>
+    <w:lsdException w:name="Medium Shading 2 Accent 5" w:uiPriority="64"/>
+    <w:lsdException w:name="Medium List 1 Accent 5" w:uiPriority="65"/>
+    <w:lsdException w:name="Medium List 2 Accent 5" w:uiPriority="66"/>
+    <w:lsdException w:name="Medium Grid 1 Accent 5" w:uiPriority="67"/>
+    <w:lsdException w:name="Medium Grid 2 Accent 5" w:uiPriority="68"/>
+    <w:lsdException w:name="Medium Grid 3 Accent 5" w:uiPriority="69"/>
+    <w:lsdException w:name="Dark List Accent 5" w:uiPriority="70"/>
+    <w:lsdException w:name="Colorful Shading Accent 5" w:uiPriority="71"/>
+    <w:lsdException w:name="Colorful List Accent 5" w:uiPriority="72"/>
+    <w:lsdException w:name="Colorful Grid Accent 5" w:uiPriority="73"/>
+    <w:lsdException w:name="Light Shading Accent 6" w:uiPriority="60"/>
+    <w:lsdException w:name="Light List Accent 6" w:uiPriority="61"/>
+    <w:lsdException w:name="Light Grid Accent 6" w:uiPriority="62"/>
+    <w:lsdException w:name="Medium Shading 1 Accent 6" w:uiPriority="63"/>
+    <w:lsdException w:name="Medium Shading 2 Accent 6" w:uiPriority="64"/>
+    <w:lsdException w:name="Medium List 1 Accent 6" w:uiPriority="65"/>
+    <w:lsdException w:name="Medium List 2 Accent 6" w:uiPriority="66"/>
+    <w:lsdException w:name="Medium Grid 1 Accent 6" w:uiPriority="67"/>
+    <w:lsdException w:name="Medium Grid 2 Accent 6" w:uiPriority="68"/>
+    <w:lsdException w:name="Medium Grid 3 Accent 6" w:uiPriority="69"/>
+    <w:lsdException w:name="Dark List Accent 6" w:uiPriority="70"/>
+    <w:lsdException w:name="Colorful Shading Accent 6" w:uiPriority="71"/>
+    <w:lsdException w:name="Colorful List Accent 6" w:uiPriority="72"/>
+    <w:lsdException w:name="Colorful Grid Accent 6" w:uiPriority="73"/>
+    <w:lsdException w:name="Subtle Emphasis" w:uiPriority="19" w:qFormat="1"/>
+    <w:lsdException w:name="Intense Emphasis" w:uiPriority="21" w:qFormat="1"/>
+    <w:lsdException w:name="Subtle Reference" w:uiPriority="31" w:qFormat="1"/>
+    <w:lsdException w:name="Intense Reference" w:uiPriority="32" w:qFormat="1"/>
+    <w:lsdException w:name="Book Title" w:uiPriority="33" w:qFormat="1"/>
+    <w:lsdException w:name="Bibliography" w:semiHidden="1" w:uiPriority="37" w:unhideWhenUsed="1"/>
+    <w:lsdException w:name="TOC Heading" w:semiHidden="1" w:uiPriority="39" w:unhideWhenUsed="1" w:qFormat="1"/>
+    <w:lsdException w:name="Plain Table 1" w:uiPriority="41"/>
+    <w:lsdException w:name="Plain Table 2" w:uiPriority="42"/>
+    <w:lsdException w:name="Plain Table 3" w:uiPriority="43"/>
+    <w:lsdException w:name="Plain Table 4" w:uiPriority="44"/>
+    <w:lsdException w:name="Plain Table 5" w:uiPriority="45"/>
+    <w:lsdException w:name="Grid Table Light" w:uiPriority="40"/>
+    <w:lsdException w:name="Grid Table 1 Light" w:uiPriority="46"/>
+    <w:lsdException w:name="Grid Table 2" w:uiPriority="47"/>
+    <w:lsdException w:name="Grid Table 3" w:uiPriority="48"/>
+    <w:lsdException w:name="Grid Table 4" w:uiPriority="49"/>
+    <w:lsdException w:name="Grid Table 5 Dark" w:uiPriority="50"/>
+    <w:lsdException w:name="Grid Table 6 Colorful" w:uiPriority="51"/>
+    <w:lsdException w:name="Grid Table 7 Colorful" w:uiPriority="52"/>
+    <w:lsdException w:name="Grid Table 1 Light Accent 1" w:uiPriority="46"/>
+    <w:lsdException w:name="Grid Table 2 Accent 1" w:uiPriority="47"/>
+    <w:lsdException w:name="Grid Table 3 Accent 1" w:uiPriority="48"/>
+    <w:lsdException w:name="Grid Table 4 Accent 1" w:uiPriority="49"/>
+    <w:lsdException w:name="Grid Table 5 Dark Accent 1" w:uiPriority="50"/>
+    <w:lsdException w:name="Grid Table 6 Colorful Accent 1" w:uiPriority="51"/>
+    <w:lsdException w:name="Grid Table 7 Colorful Accent 1" w:uiPriority="52"/>
+    <w:lsdException w:name="Grid Table 1 Light Accent 2" w:uiPriority="46"/>
+    <w:lsdException w:name="Grid Table 2 Accent 2" w:uiPriority="47"/>
+    <w:lsdException w:name="Grid Table 3 Accent 2" w:uiPriority="48"/>
+    <w:lsdException w:name="Grid Table 4 Accent 2" w:uiPriority="49"/>
+    <w:lsdException w:name="Grid Table 5 Dark Accent 2" w:uiPriority="50"/>
+    <w:lsdException w:name="Grid Table 6 Colorful Accent 2" w:uiPriority="51"/>
+    <w:lsdException w:name="Grid Table 7 Colorful Accent 2" w:uiPriority="52"/>
+    <w:lsdException w:name="Grid Table 1 Light Accent 3" w:uiPriority="46"/>
+    <w:lsdException w:name="Grid Table 2 Accent 3" w:uiPriority="47"/>
+    <w:lsdException w:name="Grid Table 3 Accent 3" w:uiPriority="48"/>
+    <w:lsdException w:name="Grid Table 4 Accent 3" w:uiPriority="49"/>
+    <w:lsdException w:name="Grid Table 5 Dark Accent 3" w:uiPriority="50"/>
+    <w:lsdException w:name="Grid Table 6 Colorful Accent 3" w:uiPriority="51"/>
+    <w:lsdException w:name="Grid Table 7 Colorful Accent 3" w:uiPriority="52"/>
+    <w:lsdException w:name="Grid Table 1 Light Accent 4" w:uiPriority="46"/>
+    <w:lsdException w:name="Grid Table 2 Accent 4" w:uiPriority="47"/>
+    <w:lsdException w:name="Grid Table 3 Accent 4" w:uiPriority="48"/>
+    <w:lsdException w:name="Grid Table 4 Accent 4" w:uiPriority="49"/>
+    <w:lsdException w:name="Grid Table 5 Dark Accent 4" w:uiPriority="50"/>
+    <w:lsdException w:name="Grid Table 6 Colorful Accent 4" w:uiPriority="51"/>
+    <w:lsdException w:name="Grid Table 7 Colorful Accent 4" w:uiPriority="52"/>
+    <w:lsdException w:name="Grid Table 1 Light Accent 5" w:uiPriority="46"/>
+    <w:lsdException w:name="Grid Table 2 Accent 5" w:uiPriority="47"/>
+    <w:lsdException w:name="Grid Table 3 Accent 5" w:uiPriority="48"/>
+    <w:lsdException w:name="Grid Table 4 Accent 5" w:uiPriority="49"/>
+    <w:lsdException w:name="Grid Table 5 Dark Accent 5" w:uiPriority="50"/>
+    <w:lsdException w:name="Grid Table 6 Colorful Accent 5" w:uiPriority="51"/>
+    <w:lsdException w:name="Grid Table 7 Colorful Accent 5" w:uiPriority="52"/>
+    <w:lsdException w:name="Grid Table 1 Light Accent 6" w:uiPriority="46"/>
+    <w:lsdException w:name="Grid Table 2 Accent 6" w:uiPriority="47"/>
+    <w:lsdException w:name="Grid Table 3 Accent 6" w:uiPriority="48"/>
+    <w:lsdException w:name="Grid Table 4 Accent 6" w:uiPriority="49"/>
+    <w:lsdException w:name="Grid Table 5 Dark Accent 6" w:uiPriority="50"/>
+    <w:lsdException w:name="Grid Table 6 Colorful Accent 6" w:uiPriority="51"/>
+    <w:lsdException w:name="Grid Table 7 Colorful Accent 6" w:uiPriority="52"/>
+    <w:lsdException w:name="List Table 1 Light" w:uiPriority="46"/>
+    <w:lsdException w:name="List Table 2" w:uiPriority="47"/>
+    <w:lsdException w:name="List Table 3" w:uiPriority="48"/>
+    <w:lsdException w:name="List Table 4" w:uiPriority="49"/>
+    <w:lsdException w:name="List Table 5 Dark" w:uiPriority="50"/>
+    <w:lsdException w:name="List Table 6 Colorful" w:uiPriority="51"/>
+    <w:lsdException w:name="List Table 7 Colorful" w:uiPriority="52"/>
+    <w:lsdException w:name="List Table 1 Light Accent 1" w:uiPriority="46"/>
+    <w:lsdException w:name="List Table 2 Accent 1" w:uiPriority="47"/>
+    <w:lsdException w:name="List Table 3 Accent 1" w:uiPriority="48"/>
+    <w:lsdException w:name="List Table 4 Accent 1" w:uiPriority="49"/>
+    <w:lsdException w:name="List Table 5 Dark Accent 1" w:uiPriority="50"/>
+    <w:lsdException w:name="List Table 6 Colorful Accent 1" w:uiPriority="51"/>
+    <w:lsdException w:name="List Table 7 Colorful Accent 1" w:uiPriority="52"/>
+    <w:lsdException w:name="List Table 1 Light Accent 2" w:uiPriority="46"/>
+    <w:lsdException w:name="List Table 2 Accent 2" w:uiPriority="47"/>
+    <w:lsdException w:name="List Table 3 Accent 2" w:uiPriority="48"/>
+    <w:lsdException w:name="List Table 4 Accent 2" w:uiPriority="49"/>
+    <w:lsdException w:name="List Table 5 Dark Accent 2" w:uiPriority="50"/>
+    <w:lsdException w:name="List Table 6 Colorful Accent 2" w:uiPriority="51"/>
+    <w:lsdException w:name="List Table 7 Colorful Accent 2" w:uiPriority="52"/>
+    <w:lsdException w:name="List Table 1 Light Accent 3" w:uiPriority="46"/>
+    <w:lsdException w:name="List Table 2 Accent 3" w:uiPriority="47"/>
+    <w:lsdException w:name="List Table 3 Accent 3" w:uiPriority="48"/>
+    <w:lsdException w:name="List Table 4 Accent 3" w:uiPriority="49"/>
+    <w:lsdException w:name="List Table 5 Dark Accent 3" w:uiPriority="50"/>
+    <w:lsdException w:name="List Table 6 Colorful Accent 3" w:uiPriority="51"/>
+    <w:lsdException w:name="List Table 7 Colorful Accent 3" w:uiPriority="52"/>
+    <w:lsdException w:name="List Table 1 Light Accent 4" w:uiPriority="46"/>
+    <w:lsdException w:name="List Table 2 Accent 4" w:uiPriority="47"/>
+    <w:lsdException w:name="List Table 3 Accent 4" w:uiPriority="48"/>
+    <w:lsdException w:name="List Table 4 Accent 4" w:uiPriority="49"/>
+    <w:lsdException w:name="List Table 5 Dark Accent 4" w:uiPriority="50"/>
+    <w:lsdException w:name="List Table 6 Colorful Accent 4" w:uiPriority="51"/>
+    <w:lsdException w:name="List Table 7 Colorful Accent 4" w:uiPriority="52"/>
+    <w:lsdException w:name="List Table 1 Light Accent 5" w:uiPriority="46"/>
+    <w:lsdException w:name="List Table 2 Accent 5" w:uiPriority="47"/>
+    <w:lsdException w:name="List Table 3 Accent 5" w:uiPriority="48"/>
+    <w:lsdException w:name="List Table 4 Accent 5" w:uiPriority="49"/>
+    <w:lsdException w:name="List Table 5 Dark Accent 5" w:uiPriority="50"/>
+    <w:lsdException w:name="List Table 6 Colorful Accent 5" w:uiPriority="51"/>
+    <w:lsdException w:name="List Table 7 Colorful Accent 5" w:uiPriority="52"/>
+    <w:lsdException w:name="List Table 1 Light Accent 6" w:uiPriority="46"/>
+    <w:lsdException w:name="List Table 2 Accent 6" w:uiPriority="47"/>
+    <w:lsdException w:name="List Table 3 Accent 6" w:uiPriority="48"/>
+    <w:lsdException w:name="List Table 4 Accent 6" w:uiPriority="49"/>
+    <w:lsdException w:name="List Table 5 Dark Accent 6" w:uiPriority="50"/>
+    <w:lsdException w:name="List Table 6 Colorful Accent 6" w:uiPriority="51"/>
+    <w:lsdException w:name="List Table 7 Colorful Accent 6" w:uiPriority="52"/>
+  </w:latentStyles>
+  <w:style w:type="paragraph" w:default="1" w:styleId="Normal">
+    <w:name w:val="Normal"/>
+    <w:qFormat/>
+  </w:style>
+  <w:style w:type="character" w:default="1" w:styleId="DefaultParagraphFont">
+    <w:name w:val="Default Paragraph Font"/>
+    <w:uiPriority w:val="1"/>
+    <w:semiHidden/>
+    <w:unhideWhenUsed/>
+  </w:style>
+  <w:style w:type="table" w:default="1" w:styleId="TableNormal">
+    <w:name w:val="Normal Table"/>
+    <w:uiPriority w:val="99"/>
+    <w:semiHidden/>
+    <w:unhideWhenUsed/>
+    <w:tblPr>
+      <w:tblInd w:w="0" w:type="dxa"/>
+      <w:tblCellMar>
+        <w:top w:w="0" w:type="dxa"/>
+        <w:left w:w="108" w:type="dxa"/>
+        <w:bottom w:w="0" w:type="dxa"/>
+        <w:right w:w="108" w:type="dxa"/>
+      </w:tblCellMar>
+    </w:tblPr>
+  </w:style>
+  <w:style w:type="numbering" w:default="1" w:styleId="NoList">
+    <w:name w:val="No List"/>
+    <w:uiPriority w:val="99"/>
+    <w:semiHidden/>
+    <w:unhideWhenUsed/>
+  </w:style>
+  <w:style w:type="paragraph" w:customStyle="1" w:styleId="272787BBB1014EA99E63BAC63972C6D0">
+    <w:name w:val="272787BBB1014EA99E63BAC63972C6D0"/>
+    <w:rsid w:val="00D66D51"/>
+  </w:style>
+</w:styles>
+</file>
+
+<file path=word/glossary/webSettings.xml><?xml version="1.0" encoding="utf-8"?>
+<w:webSettings xmlns:mc="http://schemas.openxmlformats.org/markup-compatibility/2006" xmlns:r="http://schemas.openxmlformats.org/officeDocument/2006/relationships" xmlns:w="http://schemas.openxmlformats.org/wordprocessingml/2006/main" xmlns:w14="http://schemas.microsoft.com/office/word/2010/wordml" xmlns:w15="http://schemas.microsoft.com/office/word/2012/wordml" xmlns:w16se="http://schemas.microsoft.com/office/word/2015/wordml/symex" mc:Ignorable="w14 w15 w16se">
+  <w:optimizeForBrowser/>
+  <w:allowPNG/>
+</w:webSettings>
 </file>
 
 <file path=word/theme/theme1.xml><?xml version="1.0" encoding="utf-8"?>

</xml_diff>